<commit_message>
created unittests, updated protocol
</commit_message>
<xml_diff>
--- a/Dokumente/Protokoll.docx
+++ b/Dokumente/Protokoll.docx
@@ -626,6 +626,42 @@
           <w:rtl w:val="0"/>
           <w:lang w:val="de-DE"/>
         </w:rPr>
+        <w:t>Allgemein</w:t>
+        <w:tab/>
+      </w:r>
+      <w:r>
+        <w:rPr/>
+        <w:fldChar w:fldCharType="begin" w:fldLock="0"/>
+      </w:r>
+      <w:r>
+        <w:t xml:space="preserve"> PAGEREF _Toc \h </w:t>
+      </w:r>
+      <w:r>
+        <w:rPr/>
+        <w:fldChar w:fldCharType="separate" w:fldLock="0"/>
+      </w:r>
+      <w:r>
+        <w:rPr>
+          <w:rFonts w:ascii="Calibri" w:cs="Calibri" w:hAnsi="Calibri" w:eastAsia="Calibri"/>
+          <w:rtl w:val="0"/>
+        </w:rPr>
+        <w:t>2</w:t>
+      </w:r>
+      <w:r>
+        <w:rPr/>
+        <w:fldChar w:fldCharType="end" w:fldLock="0"/>
+      </w:r>
+    </w:p>
+    <w:p>
+      <w:pPr>
+        <w:pStyle w:val="TOC 1"/>
+      </w:pPr>
+      <w:r>
+        <w:rPr>
+          <w:rFonts w:ascii="Calibri" w:cs="Calibri" w:hAnsi="Calibri" w:eastAsia="Calibri"/>
+          <w:rtl w:val="0"/>
+          <w:lang w:val="de-DE"/>
+        </w:rPr>
         <w:t>Aufgabenstellung</w:t>
         <w:tab/>
       </w:r>
@@ -634,7 +670,7 @@
         <w:fldChar w:fldCharType="begin" w:fldLock="0"/>
       </w:r>
       <w:r>
-        <w:t xml:space="preserve"> PAGEREF _Toc \h </w:t>
+        <w:t xml:space="preserve"> PAGEREF _Toc1 \h </w:t>
       </w:r>
       <w:r>
         <w:rPr/>
@@ -645,7 +681,7 @@
           <w:rFonts w:ascii="Calibri" w:cs="Calibri" w:hAnsi="Calibri" w:eastAsia="Calibri"/>
           <w:rtl w:val="0"/>
         </w:rPr>
-        <w:t>1</w:t>
+        <w:t>2</w:t>
       </w:r>
       <w:r>
         <w:rPr/>
@@ -670,7 +706,7 @@
         <w:fldChar w:fldCharType="begin" w:fldLock="0"/>
       </w:r>
       <w:r>
-        <w:t xml:space="preserve"> PAGEREF _Toc1 \h </w:t>
+        <w:t xml:space="preserve"> PAGEREF _Toc2 \h </w:t>
       </w:r>
       <w:r>
         <w:rPr/>
@@ -681,7 +717,7 @@
           <w:rFonts w:ascii="Calibri" w:cs="Calibri" w:hAnsi="Calibri" w:eastAsia="Calibri"/>
           <w:rtl w:val="0"/>
         </w:rPr>
-        <w:t>3</w:t>
+        <w:t>4</w:t>
       </w:r>
       <w:r>
         <w:rPr/>
@@ -706,7 +742,7 @@
         <w:fldChar w:fldCharType="begin" w:fldLock="0"/>
       </w:r>
       <w:r>
-        <w:t xml:space="preserve"> PAGEREF _Toc2 \h </w:t>
+        <w:t xml:space="preserve"> PAGEREF _Toc3 \h </w:t>
       </w:r>
       <w:r>
         <w:rPr/>
@@ -717,7 +753,7 @@
           <w:rFonts w:ascii="Calibri" w:cs="Calibri" w:hAnsi="Calibri" w:eastAsia="Calibri"/>
           <w:rtl w:val="0"/>
         </w:rPr>
-        <w:t>4</w:t>
+        <w:t>5</w:t>
       </w:r>
       <w:r>
         <w:rPr/>
@@ -741,7 +777,7 @@
         <w:fldChar w:fldCharType="begin" w:fldLock="0"/>
       </w:r>
       <w:r>
-        <w:t xml:space="preserve"> PAGEREF _Toc3 \h </w:t>
+        <w:t xml:space="preserve"> PAGEREF _Toc4 \h </w:t>
       </w:r>
       <w:r>
         <w:rPr/>
@@ -777,7 +813,7 @@
         <w:fldChar w:fldCharType="begin" w:fldLock="0"/>
       </w:r>
       <w:r>
-        <w:t xml:space="preserve"> PAGEREF _Toc4 \h </w:t>
+        <w:t xml:space="preserve"> PAGEREF _Toc5 \h </w:t>
       </w:r>
       <w:r>
         <w:rPr/>
@@ -813,7 +849,7 @@
         <w:fldChar w:fldCharType="begin" w:fldLock="0"/>
       </w:r>
       <w:r>
-        <w:t xml:space="preserve"> PAGEREF _Toc5 \h </w:t>
+        <w:t xml:space="preserve"> PAGEREF _Toc6 \h </w:t>
       </w:r>
       <w:r>
         <w:rPr/>
@@ -849,7 +885,7 @@
         <w:fldChar w:fldCharType="begin" w:fldLock="0"/>
       </w:r>
       <w:r>
-        <w:t xml:space="preserve"> PAGEREF _Toc6 \h </w:t>
+        <w:t xml:space="preserve"> PAGEREF _Toc7 \h </w:t>
       </w:r>
       <w:r>
         <w:rPr/>
@@ -885,7 +921,7 @@
         <w:fldChar w:fldCharType="begin" w:fldLock="0"/>
       </w:r>
       <w:r>
-        <w:t xml:space="preserve"> PAGEREF _Toc7 \h </w:t>
+        <w:t xml:space="preserve"> PAGEREF _Toc8 \h </w:t>
       </w:r>
       <w:r>
         <w:rPr/>
@@ -921,7 +957,7 @@
         <w:fldChar w:fldCharType="begin" w:fldLock="0"/>
       </w:r>
       <w:r>
-        <w:t xml:space="preserve"> PAGEREF _Toc8 \h </w:t>
+        <w:t xml:space="preserve"> PAGEREF _Toc9 \h </w:t>
       </w:r>
       <w:r>
         <w:rPr/>
@@ -957,7 +993,7 @@
         <w:fldChar w:fldCharType="begin" w:fldLock="0"/>
       </w:r>
       <w:r>
-        <w:t xml:space="preserve"> PAGEREF _Toc9 \h </w:t>
+        <w:t xml:space="preserve"> PAGEREF _Toc10 \h </w:t>
       </w:r>
       <w:r>
         <w:rPr/>
@@ -968,7 +1004,7 @@
           <w:rFonts w:ascii="Calibri" w:cs="Calibri" w:hAnsi="Calibri" w:eastAsia="Calibri"/>
           <w:rtl w:val="0"/>
         </w:rPr>
-        <w:t>9</w:t>
+        <w:t>8</w:t>
       </w:r>
       <w:r>
         <w:rPr/>
@@ -994,7 +1030,7 @@
         <w:fldChar w:fldCharType="begin" w:fldLock="0"/>
       </w:r>
       <w:r>
-        <w:t xml:space="preserve"> PAGEREF _Toc10 \h </w:t>
+        <w:t xml:space="preserve"> PAGEREF _Toc11 \h </w:t>
       </w:r>
       <w:r>
         <w:rPr/>
@@ -1005,7 +1041,7 @@
           <w:rFonts w:ascii="Calibri" w:cs="Calibri" w:hAnsi="Calibri" w:eastAsia="Calibri"/>
           <w:rtl w:val="0"/>
         </w:rPr>
-        <w:t>9</w:t>
+        <w:t>8</w:t>
       </w:r>
       <w:r>
         <w:rPr/>
@@ -1031,7 +1067,7 @@
         <w:fldChar w:fldCharType="begin" w:fldLock="0"/>
       </w:r>
       <w:r>
-        <w:t xml:space="preserve"> PAGEREF _Toc11 \h </w:t>
+        <w:t xml:space="preserve"> PAGEREF _Toc12 \h </w:t>
       </w:r>
       <w:r>
         <w:rPr/>
@@ -1042,7 +1078,7 @@
           <w:rFonts w:ascii="Calibri" w:cs="Calibri" w:hAnsi="Calibri" w:eastAsia="Calibri"/>
           <w:rtl w:val="0"/>
         </w:rPr>
-        <w:t>10</w:t>
+        <w:t>9</w:t>
       </w:r>
       <w:r>
         <w:rPr/>
@@ -1068,7 +1104,7 @@
         <w:fldChar w:fldCharType="begin" w:fldLock="0"/>
       </w:r>
       <w:r>
-        <w:t xml:space="preserve"> PAGEREF _Toc12 \h </w:t>
+        <w:t xml:space="preserve"> PAGEREF _Toc13 \h </w:t>
       </w:r>
       <w:r>
         <w:rPr/>
@@ -1079,7 +1115,7 @@
           <w:rFonts w:ascii="Calibri" w:cs="Calibri" w:hAnsi="Calibri" w:eastAsia="Calibri"/>
           <w:rtl w:val="0"/>
         </w:rPr>
-        <w:t>10</w:t>
+        <w:t>9</w:t>
       </w:r>
       <w:r>
         <w:rPr/>
@@ -1088,6 +1124,42 @@
     </w:p>
     <w:p>
       <w:pPr>
+        <w:pStyle w:val="TOC 2"/>
+      </w:pPr>
+      <w:r>
+        <w:rPr>
+          <w:rFonts w:ascii="Calibri" w:cs="Calibri" w:hAnsi="Calibri" w:eastAsia="Calibri"/>
+          <w:rtl w:val="0"/>
+          <w:lang w:val="de-DE"/>
+        </w:rPr>
+        <w:t>V0.9 am 27.03.2015</w:t>
+        <w:tab/>
+      </w:r>
+      <w:r>
+        <w:rPr/>
+        <w:fldChar w:fldCharType="begin" w:fldLock="0"/>
+      </w:r>
+      <w:r>
+        <w:t xml:space="preserve"> PAGEREF _Toc14 \h </w:t>
+      </w:r>
+      <w:r>
+        <w:rPr/>
+        <w:fldChar w:fldCharType="separate" w:fldLock="0"/>
+      </w:r>
+      <w:r>
+        <w:rPr>
+          <w:rFonts w:ascii="Calibri" w:cs="Calibri" w:hAnsi="Calibri" w:eastAsia="Calibri"/>
+          <w:rtl w:val="0"/>
+        </w:rPr>
+        <w:t>10</w:t>
+      </w:r>
+      <w:r>
+        <w:rPr/>
+        <w:fldChar w:fldCharType="end" w:fldLock="0"/>
+      </w:r>
+    </w:p>
+    <w:p>
+      <w:pPr>
         <w:pStyle w:val="TOC 1"/>
       </w:pPr>
       <w:r>
@@ -1103,7 +1175,7 @@
         <w:fldChar w:fldCharType="begin" w:fldLock="0"/>
       </w:r>
       <w:r>
-        <w:t xml:space="preserve"> PAGEREF _Toc13 \h </w:t>
+        <w:t xml:space="preserve"> PAGEREF _Toc15 \h </w:t>
       </w:r>
       <w:r>
         <w:rPr/>
@@ -1138,7 +1210,7 @@
         <w:fldChar w:fldCharType="begin" w:fldLock="0"/>
       </w:r>
       <w:r>
-        <w:t xml:space="preserve"> PAGEREF _Toc14 \h </w:t>
+        <w:t xml:space="preserve"> PAGEREF _Toc16 \h </w:t>
       </w:r>
       <w:r>
         <w:rPr/>
@@ -1149,7 +1221,7 @@
           <w:rFonts w:ascii="Calibri" w:cs="Calibri" w:hAnsi="Calibri" w:eastAsia="Calibri"/>
           <w:rtl w:val="0"/>
         </w:rPr>
-        <w:t>11</w:t>
+        <w:t>10</w:t>
       </w:r>
       <w:r>
         <w:rPr/>
@@ -1173,7 +1245,7 @@
         <w:fldChar w:fldCharType="begin" w:fldLock="0"/>
       </w:r>
       <w:r>
-        <w:t xml:space="preserve"> PAGEREF _Toc15 \h </w:t>
+        <w:t xml:space="preserve"> PAGEREF _Toc17 \h </w:t>
       </w:r>
       <w:r>
         <w:rPr/>
@@ -1184,7 +1256,7 @@
           <w:rFonts w:ascii="Calibri" w:cs="Calibri" w:hAnsi="Calibri" w:eastAsia="Calibri"/>
           <w:rtl w:val="0"/>
         </w:rPr>
-        <w:t>11</w:t>
+        <w:t>10</w:t>
       </w:r>
       <w:r>
         <w:rPr/>
@@ -1193,6 +1265,42 @@
     </w:p>
     <w:p>
       <w:pPr>
+        <w:pStyle w:val="TOC 2"/>
+      </w:pPr>
+      <w:r>
+        <w:rPr>
+          <w:rFonts w:ascii="Calibri" w:cs="Calibri" w:hAnsi="Calibri" w:eastAsia="Calibri"/>
+          <w:rtl w:val="0"/>
+          <w:lang w:val="de-DE"/>
+        </w:rPr>
+        <w:t>Unittesting</w:t>
+        <w:tab/>
+      </w:r>
+      <w:r>
+        <w:rPr/>
+        <w:fldChar w:fldCharType="begin" w:fldLock="0"/>
+      </w:r>
+      <w:r>
+        <w:t xml:space="preserve"> PAGEREF _Toc18 \h </w:t>
+      </w:r>
+      <w:r>
+        <w:rPr/>
+        <w:fldChar w:fldCharType="separate" w:fldLock="0"/>
+      </w:r>
+      <w:r>
+        <w:rPr>
+          <w:rFonts w:ascii="Calibri" w:cs="Calibri" w:hAnsi="Calibri" w:eastAsia="Calibri"/>
+          <w:rtl w:val="0"/>
+        </w:rPr>
+        <w:t>12</w:t>
+      </w:r>
+      <w:r>
+        <w:rPr/>
+        <w:fldChar w:fldCharType="end" w:fldLock="0"/>
+      </w:r>
+    </w:p>
+    <w:p>
+      <w:pPr>
         <w:pStyle w:val="TOC 1"/>
       </w:pPr>
       <w:r>
@@ -1209,7 +1317,7 @@
         <w:fldChar w:fldCharType="begin" w:fldLock="0"/>
       </w:r>
       <w:r>
-        <w:t xml:space="preserve"> PAGEREF _Toc16 \h </w:t>
+        <w:t xml:space="preserve"> PAGEREF _Toc19 \h </w:t>
       </w:r>
       <w:r>
         <w:rPr/>
@@ -1244,7 +1352,7 @@
         <w:fldChar w:fldCharType="begin" w:fldLock="0"/>
       </w:r>
       <w:r>
-        <w:t xml:space="preserve"> PAGEREF _Toc17 \h </w:t>
+        <w:t xml:space="preserve"> PAGEREF _Toc20 \h </w:t>
       </w:r>
       <w:r>
         <w:rPr/>
@@ -1280,7 +1388,7 @@
         <w:fldChar w:fldCharType="begin" w:fldLock="0"/>
       </w:r>
       <w:r>
-        <w:t xml:space="preserve"> PAGEREF _Toc18 \h </w:t>
+        <w:t xml:space="preserve"> PAGEREF _Toc21 \h </w:t>
       </w:r>
       <w:r>
         <w:rPr/>
@@ -1316,7 +1424,7 @@
         <w:fldChar w:fldCharType="begin" w:fldLock="0"/>
       </w:r>
       <w:r>
-        <w:t xml:space="preserve"> PAGEREF _Toc19 \h </w:t>
+        <w:t xml:space="preserve"> PAGEREF _Toc22 \h </w:t>
       </w:r>
       <w:r>
         <w:rPr/>
@@ -1327,7 +1435,7 @@
           <w:rFonts w:ascii="Calibri" w:cs="Calibri" w:hAnsi="Calibri" w:eastAsia="Calibri"/>
           <w:rtl w:val="0"/>
         </w:rPr>
-        <w:t>12</w:t>
+        <w:t>13</w:t>
       </w:r>
       <w:r>
         <w:rPr/>
@@ -1351,7 +1459,7 @@
         <w:fldChar w:fldCharType="begin" w:fldLock="0"/>
       </w:r>
       <w:r>
-        <w:t xml:space="preserve"> PAGEREF _Toc20 \h </w:t>
+        <w:t xml:space="preserve"> PAGEREF _Toc23 \h </w:t>
       </w:r>
       <w:r>
         <w:rPr/>
@@ -1362,7 +1470,7 @@
           <w:rFonts w:ascii="Calibri" w:cs="Calibri" w:hAnsi="Calibri" w:eastAsia="Calibri"/>
           <w:rtl w:val="0"/>
         </w:rPr>
-        <w:t>12</w:t>
+        <w:t>13</w:t>
       </w:r>
       <w:r>
         <w:rPr/>
@@ -1387,7 +1495,7 @@
         <w:fldChar w:fldCharType="begin" w:fldLock="0"/>
       </w:r>
       <w:r>
-        <w:t xml:space="preserve"> PAGEREF _Toc21 \h </w:t>
+        <w:t xml:space="preserve"> PAGEREF _Toc24 \h </w:t>
       </w:r>
       <w:r>
         <w:rPr/>
@@ -1398,7 +1506,7 @@
           <w:rFonts w:ascii="Calibri" w:cs="Calibri" w:hAnsi="Calibri" w:eastAsia="Calibri"/>
           <w:rtl w:val="0"/>
         </w:rPr>
-        <w:t>12</w:t>
+        <w:t>13</w:t>
       </w:r>
       <w:r>
         <w:rPr/>
@@ -1422,7 +1530,7 @@
         <w:fldChar w:fldCharType="begin" w:fldLock="0"/>
       </w:r>
       <w:r>
-        <w:t xml:space="preserve"> PAGEREF _Toc22 \h </w:t>
+        <w:t xml:space="preserve"> PAGEREF _Toc25 \h </w:t>
       </w:r>
       <w:r>
         <w:rPr/>
@@ -1458,7 +1566,7 @@
         <w:fldChar w:fldCharType="begin" w:fldLock="0"/>
       </w:r>
       <w:r>
-        <w:t xml:space="preserve"> PAGEREF _Toc23 \h </w:t>
+        <w:t xml:space="preserve"> PAGEREF _Toc26 \h </w:t>
       </w:r>
       <w:r>
         <w:rPr/>
@@ -1493,8 +1601,19 @@
     <w:p>
       <w:pPr>
         <w:pStyle w:val="Überschrift"/>
-        <w:rPr>
-          <w:rtl w:val="0"/>
+      </w:pPr>
+      <w:r>
+        <w:rPr>
+          <w:lang w:val="en-US"/>
+        </w:rPr>
+        <w:br w:type="page"/>
+      </w:r>
+    </w:p>
+    <w:p>
+      <w:pPr>
+        <w:pStyle w:val="Überschrift"/>
+        <w:rPr>
+          <w:lang w:val="en-US"/>
         </w:rPr>
       </w:pPr>
       <w:bookmarkStart w:name="_Toc" w:id="0"/>
@@ -1502,11 +1621,72 @@
         <w:rPr>
           <w:rFonts w:ascii="Calibri Light" w:cs="Calibri Light" w:hAnsi="Calibri Light" w:eastAsia="Calibri Light"/>
           <w:rtl w:val="0"/>
+          <w:lang w:val="en-US"/>
+        </w:rPr>
+        <w:t>Allgemein</w:t>
+      </w:r>
+      <w:bookmarkEnd w:id="0"/>
+    </w:p>
+    <w:p>
+      <w:pPr>
+        <w:pStyle w:val="Text"/>
+        <w:rPr>
+          <w:lang w:val="en-US"/>
+        </w:rPr>
+      </w:pPr>
+      <w:r>
+        <w:rPr>
+          <w:rFonts w:ascii="Calibri" w:cs="Calibri" w:hAnsi="Calibri" w:eastAsia="Calibri"/>
+          <w:rtl w:val="0"/>
+          <w:lang w:val="en-US"/>
+        </w:rPr>
+        <w:t xml:space="preserve">Der Sourcecode ist auf </w:t>
+      </w:r>
+      <w:hyperlink r:id="rId4" w:history="1">
+        <w:r>
+          <w:rPr>
+            <w:rStyle w:val="Hyperlink.0"/>
+            <w:rFonts w:ascii="Calibri" w:cs="Calibri" w:hAnsi="Calibri" w:eastAsia="Calibri"/>
+            <w:rtl w:val="0"/>
+            <w:lang w:val="en-US"/>
+          </w:rPr>
+          <w:t>https://github.com/arathbauer/Solar-System</w:t>
+        </w:r>
+      </w:hyperlink>
+      <w:r>
+        <w:rPr>
+          <w:rFonts w:ascii="Calibri" w:cs="Calibri" w:hAnsi="Calibri" w:eastAsia="Calibri"/>
+          <w:rtl w:val="0"/>
+          <w:lang w:val="en-US"/>
+        </w:rPr>
+        <w:t xml:space="preserve"> zu finden.</w:t>
+      </w:r>
+    </w:p>
+    <w:p>
+      <w:pPr>
+        <w:pStyle w:val="Text"/>
+        <w:rPr>
+          <w:lang w:val="en-US"/>
+        </w:rPr>
+      </w:pPr>
+    </w:p>
+    <w:p>
+      <w:pPr>
+        <w:pStyle w:val="Überschrift"/>
+        <w:rPr>
+          <w:rtl w:val="0"/>
+        </w:rPr>
+      </w:pPr>
+      <w:bookmarkStart w:name="_Toc1" w:id="1"/>
+      <w:r>
+        <w:rPr>
+          <w:rFonts w:ascii="Calibri Light" w:cs="Calibri Light" w:hAnsi="Calibri Light" w:eastAsia="Calibri Light"/>
+          <w:rtl w:val="0"/>
           <w:lang w:val="de-DE"/>
         </w:rPr>
         <w:t>Aufgabenstellung</w:t>
       </w:r>
-      <w:bookmarkEnd w:id="0"/>
+      <w:bookmarkEnd w:id="1"/>
     </w:p>
     <w:p>
       <w:pPr>
@@ -2798,10 +2978,10 @@
         </w:rPr>
         <w:t xml:space="preserve">Pygame: </w:t>
       </w:r>
-      <w:hyperlink r:id="rId4" w:history="1">
+      <w:hyperlink r:id="rId5" w:history="1">
         <w:r>
           <w:rPr>
-            <w:rStyle w:val="Hyperlink.0"/>
+            <w:rStyle w:val="Hyperlink.1"/>
             <w:rFonts w:ascii="Verdana"/>
             <w:color w:val="333333"/>
             <w:sz w:val="21"/>
@@ -2888,7 +3068,7 @@
           <w:lang w:val="en-US"/>
         </w:rPr>
       </w:pPr>
-      <w:bookmarkStart w:name="_Toc1" w:id="1"/>
+      <w:bookmarkStart w:name="_Toc2" w:id="2"/>
       <w:r>
         <w:rPr>
           <w:rFonts w:ascii="Calibri Light" w:cs="Calibri Light" w:hAnsi="Calibri Light" w:eastAsia="Calibri Light"/>
@@ -2897,7 +3077,7 @@
         </w:rPr>
         <w:t>Zeitaufzeichnung</w:t>
       </w:r>
-      <w:bookmarkEnd w:id="1"/>
+      <w:bookmarkEnd w:id="2"/>
     </w:p>
     <w:tbl>
       <w:tblPr>
@@ -3765,7 +3945,26 @@
             </w:tcMar>
             <w:vAlign w:val="top"/>
           </w:tcPr>
-          <w:p/>
+          <w:p>
+            <w:pPr>
+              <w:pStyle w:val="Text"/>
+              <w:pBdr>
+                <w:top w:val="nil"/>
+                <w:left w:val="nil"/>
+                <w:bottom w:val="nil"/>
+                <w:right w:val="nil"/>
+              </w:pBdr>
+              <w:spacing w:after="0" w:line="240" w:lineRule="auto"/>
+              <w:jc w:val="center"/>
+            </w:pPr>
+            <w:r>
+              <w:rPr>
+                <w:rFonts w:ascii="Trebuchet MS"/>
+                <w:rtl w:val="0"/>
+              </w:rPr>
+              <w:t>X</w:t>
+            </w:r>
+          </w:p>
         </w:tc>
       </w:tr>
       <w:tr>
@@ -3971,23 +4170,12 @@
             <w:r>
               <w:rPr>
                 <w:rFonts w:ascii="Times New Roman"/>
-                <w:caps w:val="0"/>
-                <w:smallCaps w:val="0"/>
-                <w:strike w:val="0"/>
-                <w:dstrike w:val="0"/>
-                <w:outline w:val="0"/>
-                <w:color w:val="000000"/>
-                <w:spacing w:val="0"/>
-                <w:kern w:val="0"/>
-                <w:position w:val="0"/>
                 <w:sz w:val="20"/>
                 <w:szCs w:val="20"/>
-                <w:u w:val="none" w:color="000000"/>
-                <w:vertAlign w:val="baseline"/>
                 <w:rtl w:val="0"/>
                 <w:lang w:val="de-DE"/>
               </w:rPr>
-              <w:t>Y</w:t>
+              <w:t>X</w:t>
             </w:r>
           </w:p>
         </w:tc>
@@ -4049,7 +4237,26 @@
             </w:tcMar>
             <w:vAlign w:val="top"/>
           </w:tcPr>
-          <w:p/>
+          <w:p>
+            <w:pPr>
+              <w:pStyle w:val="Text"/>
+              <w:pBdr>
+                <w:top w:val="nil"/>
+                <w:left w:val="nil"/>
+                <w:bottom w:val="nil"/>
+                <w:right w:val="nil"/>
+              </w:pBdr>
+              <w:spacing w:after="0" w:line="240" w:lineRule="auto"/>
+              <w:jc w:val="center"/>
+            </w:pPr>
+            <w:r>
+              <w:rPr>
+                <w:rFonts w:ascii="Trebuchet MS"/>
+                <w:rtl w:val="0"/>
+              </w:rPr>
+              <w:t>X</w:t>
+            </w:r>
+          </w:p>
         </w:tc>
       </w:tr>
       <w:tr>
@@ -4366,7 +4573,26 @@
             </w:tcMar>
             <w:vAlign w:val="top"/>
           </w:tcPr>
-          <w:p/>
+          <w:p>
+            <w:pPr>
+              <w:pStyle w:val="Text"/>
+              <w:pBdr>
+                <w:top w:val="nil"/>
+                <w:left w:val="nil"/>
+                <w:bottom w:val="nil"/>
+                <w:right w:val="nil"/>
+              </w:pBdr>
+              <w:spacing w:after="0" w:line="240" w:lineRule="auto"/>
+              <w:jc w:val="center"/>
+            </w:pPr>
+            <w:r>
+              <w:rPr>
+                <w:rFonts w:ascii="Trebuchet MS"/>
+                <w:rtl w:val="0"/>
+              </w:rPr>
+              <w:t>X</w:t>
+            </w:r>
+          </w:p>
         </w:tc>
       </w:tr>
       <w:tr>
@@ -4681,7 +4907,26 @@
             </w:tcMar>
             <w:vAlign w:val="top"/>
           </w:tcPr>
-          <w:p/>
+          <w:p>
+            <w:pPr>
+              <w:pStyle w:val="Text"/>
+              <w:pBdr>
+                <w:top w:val="nil"/>
+                <w:left w:val="nil"/>
+                <w:bottom w:val="nil"/>
+                <w:right w:val="nil"/>
+              </w:pBdr>
+              <w:spacing w:after="0" w:line="240" w:lineRule="auto"/>
+              <w:jc w:val="center"/>
+            </w:pPr>
+            <w:r>
+              <w:rPr>
+                <w:rFonts w:ascii="Trebuchet MS"/>
+                <w:rtl w:val="0"/>
+              </w:rPr>
+              <w:t>X</w:t>
+            </w:r>
+          </w:p>
         </w:tc>
       </w:tr>
       <w:tr>
@@ -4996,7 +5241,26 @@
             </w:tcMar>
             <w:vAlign w:val="top"/>
           </w:tcPr>
-          <w:p/>
+          <w:p>
+            <w:pPr>
+              <w:pStyle w:val="Text"/>
+              <w:pBdr>
+                <w:top w:val="nil"/>
+                <w:left w:val="nil"/>
+                <w:bottom w:val="nil"/>
+                <w:right w:val="nil"/>
+              </w:pBdr>
+              <w:spacing w:after="0" w:line="240" w:lineRule="auto"/>
+              <w:jc w:val="center"/>
+            </w:pPr>
+            <w:r>
+              <w:rPr>
+                <w:rFonts w:ascii="Trebuchet MS"/>
+                <w:rtl w:val="0"/>
+              </w:rPr>
+              <w:t>X</w:t>
+            </w:r>
+          </w:p>
         </w:tc>
       </w:tr>
       <w:tr>
@@ -5311,7 +5575,26 @@
             </w:tcMar>
             <w:vAlign w:val="top"/>
           </w:tcPr>
-          <w:p/>
+          <w:p>
+            <w:pPr>
+              <w:pStyle w:val="Text"/>
+              <w:pBdr>
+                <w:top w:val="nil"/>
+                <w:left w:val="nil"/>
+                <w:bottom w:val="nil"/>
+                <w:right w:val="nil"/>
+              </w:pBdr>
+              <w:spacing w:after="0" w:line="240" w:lineRule="auto"/>
+              <w:jc w:val="center"/>
+            </w:pPr>
+            <w:r>
+              <w:rPr>
+                <w:rFonts w:ascii="Trebuchet MS"/>
+                <w:rtl w:val="0"/>
+              </w:rPr>
+              <w:t>X</w:t>
+            </w:r>
+          </w:p>
         </w:tc>
       </w:tr>
       <w:tr>
@@ -5626,7 +5909,26 @@
             </w:tcMar>
             <w:vAlign w:val="top"/>
           </w:tcPr>
-          <w:p/>
+          <w:p>
+            <w:pPr>
+              <w:pStyle w:val="Text"/>
+              <w:pBdr>
+                <w:top w:val="nil"/>
+                <w:left w:val="nil"/>
+                <w:bottom w:val="nil"/>
+                <w:right w:val="nil"/>
+              </w:pBdr>
+              <w:spacing w:after="0" w:line="240" w:lineRule="auto"/>
+              <w:jc w:val="center"/>
+            </w:pPr>
+            <w:r>
+              <w:rPr>
+                <w:rFonts w:ascii="Trebuchet MS"/>
+                <w:rtl w:val="0"/>
+              </w:rPr>
+              <w:t>X</w:t>
+            </w:r>
+          </w:p>
         </w:tc>
       </w:tr>
       <w:tr>
@@ -5943,7 +6245,26 @@
             </w:tcMar>
             <w:vAlign w:val="top"/>
           </w:tcPr>
-          <w:p/>
+          <w:p>
+            <w:pPr>
+              <w:pStyle w:val="Text"/>
+              <w:pBdr>
+                <w:top w:val="nil"/>
+                <w:left w:val="nil"/>
+                <w:bottom w:val="nil"/>
+                <w:right w:val="nil"/>
+              </w:pBdr>
+              <w:spacing w:after="0" w:line="240" w:lineRule="auto"/>
+              <w:jc w:val="center"/>
+            </w:pPr>
+            <w:r>
+              <w:rPr>
+                <w:rFonts w:ascii="Trebuchet MS"/>
+                <w:rtl w:val="0"/>
+              </w:rPr>
+              <w:t>X</w:t>
+            </w:r>
+          </w:p>
         </w:tc>
       </w:tr>
       <w:tr>
@@ -6260,7 +6581,26 @@
             </w:tcMar>
             <w:vAlign w:val="top"/>
           </w:tcPr>
-          <w:p/>
+          <w:p>
+            <w:pPr>
+              <w:pStyle w:val="Text"/>
+              <w:pBdr>
+                <w:top w:val="nil"/>
+                <w:left w:val="nil"/>
+                <w:bottom w:val="nil"/>
+                <w:right w:val="nil"/>
+              </w:pBdr>
+              <w:spacing w:after="0" w:line="240" w:lineRule="auto"/>
+              <w:jc w:val="center"/>
+            </w:pPr>
+            <w:r>
+              <w:rPr>
+                <w:rFonts w:ascii="Trebuchet MS"/>
+                <w:rtl w:val="0"/>
+              </w:rPr>
+              <w:t>X</w:t>
+            </w:r>
+          </w:p>
         </w:tc>
       </w:tr>
       <w:tr>
@@ -6544,7 +6884,26 @@
             </w:tcMar>
             <w:vAlign w:val="top"/>
           </w:tcPr>
-          <w:p/>
+          <w:p>
+            <w:pPr>
+              <w:pStyle w:val="Text"/>
+              <w:pBdr>
+                <w:top w:val="nil"/>
+                <w:left w:val="nil"/>
+                <w:bottom w:val="nil"/>
+                <w:right w:val="nil"/>
+              </w:pBdr>
+              <w:spacing w:after="0" w:line="240" w:lineRule="auto"/>
+              <w:jc w:val="center"/>
+            </w:pPr>
+            <w:r>
+              <w:rPr>
+                <w:rFonts w:ascii="Trebuchet MS"/>
+                <w:rtl w:val="0"/>
+              </w:rPr>
+              <w:t>X</w:t>
+            </w:r>
+          </w:p>
         </w:tc>
       </w:tr>
       <w:tr>
@@ -6861,7 +7220,26 @@
             </w:tcMar>
             <w:vAlign w:val="top"/>
           </w:tcPr>
-          <w:p/>
+          <w:p>
+            <w:pPr>
+              <w:pStyle w:val="Text"/>
+              <w:pBdr>
+                <w:top w:val="nil"/>
+                <w:left w:val="nil"/>
+                <w:bottom w:val="nil"/>
+                <w:right w:val="nil"/>
+              </w:pBdr>
+              <w:spacing w:after="0" w:line="240" w:lineRule="auto"/>
+              <w:jc w:val="center"/>
+            </w:pPr>
+            <w:r>
+              <w:rPr>
+                <w:rFonts w:ascii="Trebuchet MS"/>
+                <w:rtl w:val="0"/>
+              </w:rPr>
+              <w:t>X</w:t>
+            </w:r>
+          </w:p>
         </w:tc>
       </w:tr>
       <w:tr>
@@ -7178,7 +7556,26 @@
             </w:tcMar>
             <w:vAlign w:val="top"/>
           </w:tcPr>
-          <w:p/>
+          <w:p>
+            <w:pPr>
+              <w:pStyle w:val="Text"/>
+              <w:pBdr>
+                <w:top w:val="nil"/>
+                <w:left w:val="nil"/>
+                <w:bottom w:val="nil"/>
+                <w:right w:val="nil"/>
+              </w:pBdr>
+              <w:spacing w:after="0" w:line="240" w:lineRule="auto"/>
+              <w:jc w:val="center"/>
+            </w:pPr>
+            <w:r>
+              <w:rPr>
+                <w:rFonts w:ascii="Trebuchet MS"/>
+                <w:rtl w:val="0"/>
+              </w:rPr>
+              <w:t>X</w:t>
+            </w:r>
+          </w:p>
         </w:tc>
       </w:tr>
       <w:tr>
@@ -7541,7 +7938,26 @@
             </w:tcMar>
             <w:vAlign w:val="top"/>
           </w:tcPr>
-          <w:p/>
+          <w:p>
+            <w:pPr>
+              <w:pStyle w:val="Text"/>
+              <w:pBdr>
+                <w:top w:val="nil"/>
+                <w:left w:val="nil"/>
+                <w:bottom w:val="nil"/>
+                <w:right w:val="nil"/>
+              </w:pBdr>
+              <w:spacing w:after="0" w:line="240" w:lineRule="auto"/>
+              <w:jc w:val="center"/>
+            </w:pPr>
+            <w:r>
+              <w:rPr>
+                <w:rFonts w:ascii="Trebuchet MS"/>
+                <w:rtl w:val="0"/>
+              </w:rPr>
+              <w:t>X</w:t>
+            </w:r>
+          </w:p>
         </w:tc>
       </w:tr>
       <w:tr>
@@ -7858,7 +8274,26 @@
             </w:tcMar>
             <w:vAlign w:val="top"/>
           </w:tcPr>
-          <w:p/>
+          <w:p>
+            <w:pPr>
+              <w:pStyle w:val="Text"/>
+              <w:pBdr>
+                <w:top w:val="nil"/>
+                <w:left w:val="nil"/>
+                <w:bottom w:val="nil"/>
+                <w:right w:val="nil"/>
+              </w:pBdr>
+              <w:spacing w:after="0" w:line="240" w:lineRule="auto"/>
+              <w:jc w:val="center"/>
+            </w:pPr>
+            <w:r>
+              <w:rPr>
+                <w:rFonts w:ascii="Trebuchet MS"/>
+                <w:rtl w:val="0"/>
+              </w:rPr>
+              <w:t>X</w:t>
+            </w:r>
+          </w:p>
         </w:tc>
       </w:tr>
       <w:tr>
@@ -8175,7 +8610,26 @@
             </w:tcMar>
             <w:vAlign w:val="top"/>
           </w:tcPr>
-          <w:p/>
+          <w:p>
+            <w:pPr>
+              <w:pStyle w:val="Text"/>
+              <w:pBdr>
+                <w:top w:val="nil"/>
+                <w:left w:val="nil"/>
+                <w:bottom w:val="nil"/>
+                <w:right w:val="nil"/>
+              </w:pBdr>
+              <w:spacing w:after="0" w:line="240" w:lineRule="auto"/>
+              <w:jc w:val="center"/>
+            </w:pPr>
+            <w:r>
+              <w:rPr>
+                <w:rFonts w:ascii="Trebuchet MS"/>
+                <w:rtl w:val="0"/>
+              </w:rPr>
+              <w:t>X</w:t>
+            </w:r>
+          </w:p>
         </w:tc>
       </w:tr>
       <w:tr>
@@ -8346,7 +8800,28 @@
             </w:tcMar>
             <w:vAlign w:val="top"/>
           </w:tcPr>
-          <w:p/>
+          <w:p>
+            <w:pPr>
+              <w:pStyle w:val="Text"/>
+              <w:pBdr>
+                <w:top w:val="nil"/>
+                <w:left w:val="nil"/>
+                <w:bottom w:val="nil"/>
+                <w:right w:val="nil"/>
+              </w:pBdr>
+              <w:spacing w:after="0" w:line="240" w:lineRule="auto"/>
+              <w:jc w:val="center"/>
+            </w:pPr>
+            <w:r>
+              <w:rPr>
+                <w:rFonts w:ascii="Times New Roman"/>
+                <w:sz w:val="20"/>
+                <w:szCs w:val="20"/>
+                <w:rtl w:val="0"/>
+              </w:rPr>
+              <w:t>0.5</w:t>
+            </w:r>
+          </w:p>
         </w:tc>
         <w:tc>
           <w:tcPr>
@@ -8459,7 +8934,26 @@
             </w:tcMar>
             <w:vAlign w:val="top"/>
           </w:tcPr>
-          <w:p/>
+          <w:p>
+            <w:pPr>
+              <w:pStyle w:val="Text"/>
+              <w:pBdr>
+                <w:top w:val="nil"/>
+                <w:left w:val="nil"/>
+                <w:bottom w:val="nil"/>
+                <w:right w:val="nil"/>
+              </w:pBdr>
+              <w:spacing w:after="0" w:line="240" w:lineRule="auto"/>
+              <w:jc w:val="center"/>
+            </w:pPr>
+            <w:r>
+              <w:rPr>
+                <w:rFonts w:ascii="Trebuchet MS"/>
+                <w:rtl w:val="0"/>
+              </w:rPr>
+              <w:t>X</w:t>
+            </w:r>
+          </w:p>
         </w:tc>
       </w:tr>
       <w:tr>
@@ -8776,7 +9270,26 @@
             </w:tcMar>
             <w:vAlign w:val="top"/>
           </w:tcPr>
-          <w:p/>
+          <w:p>
+            <w:pPr>
+              <w:pStyle w:val="Text"/>
+              <w:pBdr>
+                <w:top w:val="nil"/>
+                <w:left w:val="nil"/>
+                <w:bottom w:val="nil"/>
+                <w:right w:val="nil"/>
+              </w:pBdr>
+              <w:spacing w:after="0" w:line="240" w:lineRule="auto"/>
+              <w:jc w:val="center"/>
+            </w:pPr>
+            <w:r>
+              <w:rPr>
+                <w:rFonts w:ascii="Trebuchet MS"/>
+                <w:rtl w:val="0"/>
+              </w:rPr>
+              <w:t>X</w:t>
+            </w:r>
+          </w:p>
         </w:tc>
       </w:tr>
       <w:tr>
@@ -8947,7 +9460,26 @@
             </w:tcMar>
             <w:vAlign w:val="top"/>
           </w:tcPr>
-          <w:p/>
+          <w:p>
+            <w:pPr>
+              <w:pStyle w:val="Text"/>
+              <w:pBdr>
+                <w:top w:val="nil"/>
+                <w:left w:val="nil"/>
+                <w:bottom w:val="nil"/>
+                <w:right w:val="nil"/>
+              </w:pBdr>
+              <w:spacing w:after="0" w:line="240" w:lineRule="auto"/>
+              <w:jc w:val="center"/>
+            </w:pPr>
+            <w:r>
+              <w:rPr>
+                <w:rFonts w:ascii="Trebuchet MS"/>
+                <w:rtl w:val="0"/>
+              </w:rPr>
+              <w:t>1</w:t>
+            </w:r>
+          </w:p>
         </w:tc>
         <w:tc>
           <w:tcPr>
@@ -9060,7 +9592,26 @@
             </w:tcMar>
             <w:vAlign w:val="top"/>
           </w:tcPr>
-          <w:p/>
+          <w:p>
+            <w:pPr>
+              <w:pStyle w:val="Text"/>
+              <w:pBdr>
+                <w:top w:val="nil"/>
+                <w:left w:val="nil"/>
+                <w:bottom w:val="nil"/>
+                <w:right w:val="nil"/>
+              </w:pBdr>
+              <w:spacing w:after="0" w:line="240" w:lineRule="auto"/>
+              <w:jc w:val="center"/>
+            </w:pPr>
+            <w:r>
+              <w:rPr>
+                <w:rFonts w:ascii="Trebuchet MS"/>
+                <w:rtl w:val="0"/>
+              </w:rPr>
+              <w:t>X</w:t>
+            </w:r>
+          </w:p>
         </w:tc>
       </w:tr>
       <w:tr>
@@ -9145,6 +9696,14 @@
             </w:pPr>
             <w:r>
               <w:rPr>
+                <w:rFonts w:ascii="Trebuchet MS"/>
+                <w:rtl w:val="0"/>
+                <w:lang w:val="de-DE"/>
+              </w:rPr>
+              <w:t xml:space="preserve">R, </w:t>
+            </w:r>
+            <w:r>
+              <w:rPr>
                 <w:rFonts w:ascii="Calibri" w:cs="Calibri" w:hAnsi="Calibri" w:eastAsia="Calibri"/>
                 <w:caps w:val="0"/>
                 <w:smallCaps w:val="0"/>
@@ -9192,24 +9751,10 @@
             </w:pPr>
             <w:r>
               <w:rPr>
-                <w:rFonts w:ascii="Calibri" w:cs="Calibri" w:hAnsi="Calibri" w:eastAsia="Calibri"/>
-                <w:caps w:val="0"/>
-                <w:smallCaps w:val="0"/>
-                <w:strike w:val="0"/>
-                <w:dstrike w:val="0"/>
-                <w:outline w:val="0"/>
-                <w:color w:val="000000"/>
-                <w:spacing w:val="0"/>
-                <w:kern w:val="0"/>
-                <w:position w:val="0"/>
-                <w:sz w:val="20"/>
-                <w:szCs w:val="20"/>
-                <w:u w:val="none" w:color="000000"/>
-                <w:vertAlign w:val="baseline"/>
+                <w:rFonts w:ascii="Trebuchet MS"/>
                 <w:rtl w:val="0"/>
-                <w:lang w:val="de-DE"/>
               </w:rPr>
-              <w:t>1.5</w:t>
+              <w:t>3</w:t>
             </w:r>
           </w:p>
         </w:tc>
@@ -9231,7 +9776,28 @@
             </w:tcMar>
             <w:vAlign w:val="top"/>
           </w:tcPr>
-          <w:p/>
+          <w:p>
+            <w:pPr>
+              <w:pStyle w:val="Text"/>
+              <w:pBdr>
+                <w:top w:val="nil"/>
+                <w:left w:val="nil"/>
+                <w:bottom w:val="nil"/>
+                <w:right w:val="nil"/>
+              </w:pBdr>
+              <w:spacing w:after="0" w:line="240" w:lineRule="auto"/>
+              <w:jc w:val="center"/>
+            </w:pPr>
+            <w:r>
+              <w:rPr>
+                <w:rFonts w:ascii="Times New Roman"/>
+                <w:sz w:val="20"/>
+                <w:szCs w:val="20"/>
+                <w:rtl w:val="0"/>
+              </w:rPr>
+              <w:t>4.5</w:t>
+            </w:r>
+          </w:p>
         </w:tc>
         <w:tc>
           <w:tcPr>
@@ -9251,7 +9817,26 @@
             </w:tcMar>
             <w:vAlign w:val="top"/>
           </w:tcPr>
-          <w:p/>
+          <w:p>
+            <w:pPr>
+              <w:pStyle w:val="Text"/>
+              <w:pBdr>
+                <w:top w:val="nil"/>
+                <w:left w:val="nil"/>
+                <w:bottom w:val="nil"/>
+                <w:right w:val="nil"/>
+              </w:pBdr>
+              <w:spacing w:after="0" w:line="240" w:lineRule="auto"/>
+              <w:jc w:val="center"/>
+            </w:pPr>
+            <w:r>
+              <w:rPr>
+                <w:rFonts w:ascii="Trebuchet MS"/>
+                <w:rtl w:val="0"/>
+              </w:rPr>
+              <w:t>X</w:t>
+            </w:r>
+          </w:p>
         </w:tc>
         <w:tc>
           <w:tcPr>
@@ -9311,7 +9896,26 @@
             </w:tcMar>
             <w:vAlign w:val="top"/>
           </w:tcPr>
-          <w:p/>
+          <w:p>
+            <w:pPr>
+              <w:pStyle w:val="Text"/>
+              <w:pBdr>
+                <w:top w:val="nil"/>
+                <w:left w:val="nil"/>
+                <w:bottom w:val="nil"/>
+                <w:right w:val="nil"/>
+              </w:pBdr>
+              <w:spacing w:after="0" w:line="240" w:lineRule="auto"/>
+              <w:jc w:val="center"/>
+            </w:pPr>
+            <w:r>
+              <w:rPr>
+                <w:rFonts w:ascii="Trebuchet MS"/>
+                <w:rtl w:val="0"/>
+              </w:rPr>
+              <w:t>X</w:t>
+            </w:r>
+          </w:p>
         </w:tc>
       </w:tr>
       <w:tr>
@@ -9433,7 +10037,7 @@
                 <w:rtl w:val="0"/>
                 <w:lang w:val="de-DE"/>
               </w:rPr>
-              <w:t>46.0</w:t>
+              <w:t>30</w:t>
             </w:r>
           </w:p>
         </w:tc>
@@ -9457,19 +10061,13 @@
           </w:tcPr>
           <w:p>
             <w:pPr>
-              <w:pStyle w:val="Text"/>
-              <w:pBdr>
-                <w:top w:val="nil"/>
-                <w:left w:val="nil"/>
-                <w:bottom w:val="nil"/>
-                <w:right w:val="nil"/>
-              </w:pBdr>
+              <w:pStyle w:val="Text A"/>
               <w:spacing w:after="0" w:line="240" w:lineRule="auto"/>
               <w:jc w:val="center"/>
             </w:pPr>
             <w:r>
               <w:rPr>
-                <w:rFonts w:ascii="Times New Roman"/>
+                <w:rFonts w:ascii="Calibri" w:cs="Calibri" w:hAnsi="Calibri" w:eastAsia="Calibri"/>
                 <w:caps w:val="0"/>
                 <w:smallCaps w:val="0"/>
                 <w:strike w:val="0"/>
@@ -9486,7 +10084,7 @@
                 <w:rtl w:val="0"/>
                 <w:lang w:val="de-DE"/>
               </w:rPr>
-              <w:t>17.5</w:t>
+              <w:t>72</w:t>
             </w:r>
           </w:p>
         </w:tc>
@@ -9585,7 +10183,7 @@
           <w:rFonts w:ascii="Trebuchet MS"/>
           <w:rtl w:val="0"/>
         </w:rPr>
-        <w:t xml:space="preserve">                 D</w:t>
+        <w:t>D</w:t>
       </w:r>
       <w:r>
         <w:rPr>
@@ -9719,7 +10317,7 @@
           <w:lang w:val="de-DE"/>
         </w:rPr>
       </w:pPr>
-      <w:bookmarkStart w:name="_Toc2" w:id="2"/>
+      <w:bookmarkStart w:name="_Toc3" w:id="3"/>
       <w:r>
         <w:rPr>
           <w:rFonts w:ascii="Calibri Light" w:cs="Calibri Light" w:hAnsi="Calibri Light" w:eastAsia="Calibri Light"/>
@@ -9728,7 +10326,7 @@
         </w:rPr>
         <w:t>Arbeitsschritte</w:t>
       </w:r>
-      <w:bookmarkEnd w:id="2"/>
+      <w:bookmarkEnd w:id="3"/>
     </w:p>
     <w:p>
       <w:pPr>
@@ -9779,7 +10377,7 @@
                     <pic:cNvPicPr/>
                   </pic:nvPicPr>
                   <pic:blipFill>
-                    <a:blip r:embed="rId5">
+                    <a:blip r:embed="rId6">
                       <a:extLst/>
                     </a:blip>
                     <a:stretch>
@@ -9998,17 +10596,6 @@
     <w:p>
       <w:pPr>
         <w:pStyle w:val="Text"/>
-      </w:pPr>
-      <w:r>
-        <w:rPr>
-          <w:rtl w:val="0"/>
-        </w:rPr>
-        <w:br w:type="page"/>
-      </w:r>
-    </w:p>
-    <w:p>
-      <w:pPr>
-        <w:pStyle w:val="Text"/>
         <w:rPr>
           <w:rFonts w:ascii="Calibri Light" w:cs="Calibri Light" w:hAnsi="Calibri Light" w:eastAsia="Calibri Light"/>
           <w:color w:val="2e74b5"/>
@@ -10025,7 +10612,7 @@
           <w:rtl w:val="0"/>
         </w:rPr>
       </w:pPr>
-      <w:bookmarkStart w:name="_Toc3" w:id="3"/>
+      <w:bookmarkStart w:name="_Toc4" w:id="4"/>
       <w:r>
         <w:rPr>
           <w:rFonts w:ascii="Calibri Light" w:cs="Calibri Light" w:hAnsi="Calibri Light" w:eastAsia="Calibri Light"/>
@@ -10047,7 +10634,7 @@
         </w:rPr>
         <w:t>Klassendiagramm</w:t>
       </w:r>
-      <w:bookmarkEnd w:id="3"/>
+      <w:bookmarkEnd w:id="4"/>
     </w:p>
     <w:p>
       <w:pPr>
@@ -10074,7 +10661,7 @@
                     <pic:cNvPicPr/>
                   </pic:nvPicPr>
                   <pic:blipFill>
-                    <a:blip r:embed="rId6">
+                    <a:blip r:embed="rId7">
                       <a:extLst/>
                     </a:blip>
                     <a:stretch>
@@ -10109,7 +10696,7 @@
           <w:rtl w:val="0"/>
         </w:rPr>
       </w:pPr>
-      <w:bookmarkStart w:name="_Toc4" w:id="4"/>
+      <w:bookmarkStart w:name="_Toc5" w:id="5"/>
       <w:r>
         <w:rPr>
           <w:rFonts w:ascii="Calibri Light" w:cs="Calibri Light" w:hAnsi="Calibri Light" w:eastAsia="Calibri Light"/>
@@ -10118,7 +10705,7 @@
         </w:rPr>
         <w:t>Splashscreen</w:t>
       </w:r>
-      <w:bookmarkEnd w:id="4"/>
+      <w:bookmarkEnd w:id="5"/>
     </w:p>
     <w:p>
       <w:pPr>
@@ -10176,7 +10763,7 @@
                     <pic:cNvPicPr/>
                   </pic:nvPicPr>
                   <pic:blipFill>
-                    <a:blip r:embed="rId7">
+                    <a:blip r:embed="rId8">
                       <a:extLst/>
                     </a:blip>
                     <a:stretch>
@@ -10211,7 +10798,7 @@
           <w:rtl w:val="0"/>
         </w:rPr>
       </w:pPr>
-      <w:bookmarkStart w:name="_Toc5" w:id="5"/>
+      <w:bookmarkStart w:name="_Toc6" w:id="6"/>
       <w:r>
         <w:rPr>
           <w:rFonts w:ascii="Calibri Light" w:cs="Calibri Light" w:hAnsi="Calibri Light" w:eastAsia="Calibri Light"/>
@@ -10220,7 +10807,7 @@
         </w:rPr>
         <w:t>Sonnensystem</w:t>
       </w:r>
-      <w:bookmarkEnd w:id="5"/>
+      <w:bookmarkEnd w:id="6"/>
     </w:p>
     <w:p>
       <w:pPr>
@@ -11789,7 +12376,7 @@
           <w:rtl w:val="0"/>
         </w:rPr>
       </w:pPr>
-      <w:bookmarkStart w:name="_Toc6" w:id="6"/>
+      <w:bookmarkStart w:name="_Toc7" w:id="7"/>
       <w:r>
         <w:rPr>
           <w:rFonts w:ascii="Calibri Light" w:cs="Calibri Light" w:hAnsi="Calibri Light" w:eastAsia="Calibri Light"/>
@@ -11797,32 +12384,6 @@
           <w:lang w:val="de-DE"/>
         </w:rPr>
         <w:t>Lichtpunkt setzen</w:t>
-      </w:r>
-      <w:bookmarkEnd w:id="6"/>
-    </w:p>
-    <w:p>
-      <w:pPr>
-        <w:pStyle w:val="Text"/>
-        <w:rPr>
-          <w:rtl w:val="0"/>
-        </w:rPr>
-      </w:pPr>
-    </w:p>
-    <w:p>
-      <w:pPr>
-        <w:pStyle w:val="Überschrift 2"/>
-        <w:rPr>
-          <w:rtl w:val="0"/>
-        </w:rPr>
-      </w:pPr>
-      <w:bookmarkStart w:name="_Toc7" w:id="7"/>
-      <w:r>
-        <w:rPr>
-          <w:rFonts w:ascii="Calibri Light" w:cs="Calibri Light" w:hAnsi="Calibri Light" w:eastAsia="Calibri Light"/>
-          <w:rtl w:val="0"/>
-          <w:lang w:val="de-DE"/>
-        </w:rPr>
-        <w:t>Texturen auf Objekte legen</w:t>
       </w:r>
       <w:bookmarkEnd w:id="7"/>
     </w:p>
@@ -11848,7 +12409,7 @@
           <w:rtl w:val="0"/>
           <w:lang w:val="de-DE"/>
         </w:rPr>
-        <w:t>Sich um andere Objekte drehen</w:t>
+        <w:t>Texturen auf Objekte legen</w:t>
       </w:r>
       <w:bookmarkEnd w:id="8"/>
     </w:p>
@@ -11859,6 +12420,24 @@
           <w:rtl w:val="0"/>
         </w:rPr>
       </w:pPr>
+    </w:p>
+    <w:p>
+      <w:pPr>
+        <w:pStyle w:val="Überschrift 2"/>
+        <w:rPr>
+          <w:rtl w:val="0"/>
+        </w:rPr>
+      </w:pPr>
+      <w:bookmarkStart w:name="_Toc9" w:id="9"/>
+      <w:r>
+        <w:rPr>
+          <w:rFonts w:ascii="Calibri Light" w:cs="Calibri Light" w:hAnsi="Calibri Light" w:eastAsia="Calibri Light"/>
+          <w:rtl w:val="0"/>
+          <w:lang w:val="de-DE"/>
+        </w:rPr>
+        <w:t>Sich um andere Objekte drehen</w:t>
+      </w:r>
+      <w:bookmarkEnd w:id="9"/>
     </w:p>
     <w:p>
       <w:pPr>
@@ -11890,7 +12469,7 @@
           <w:rtl w:val="0"/>
         </w:rPr>
       </w:pPr>
-      <w:bookmarkStart w:name="_Toc9" w:id="9"/>
+      <w:bookmarkStart w:name="_Toc10" w:id="10"/>
       <w:r>
         <w:rPr>
           <w:rFonts w:ascii="Calibri Light" w:cs="Calibri Light" w:hAnsi="Calibri Light" w:eastAsia="Calibri Light"/>
@@ -11899,7 +12478,7 @@
         </w:rPr>
         <w:t>Implementierung</w:t>
       </w:r>
-      <w:bookmarkEnd w:id="9"/>
+      <w:bookmarkEnd w:id="10"/>
     </w:p>
     <w:p>
       <w:pPr>
@@ -11908,7 +12487,7 @@
           <w:rtl w:val="0"/>
         </w:rPr>
       </w:pPr>
-      <w:bookmarkStart w:name="_Toc10" w:id="10"/>
+      <w:bookmarkStart w:name="_Toc11" w:id="11"/>
       <w:r>
         <w:rPr>
           <w:rFonts w:ascii="Calibri Light" w:cs="Calibri Light" w:hAnsi="Calibri Light" w:eastAsia="Calibri Light"/>
@@ -11918,7 +12497,7 @@
         <w:tab/>
         <w:t>am 02.03.2015</w:t>
       </w:r>
-      <w:bookmarkEnd w:id="10"/>
+      <w:bookmarkEnd w:id="11"/>
     </w:p>
     <w:p>
       <w:pPr>
@@ -12038,7 +12617,7 @@
                     <pic:cNvPicPr/>
                   </pic:nvPicPr>
                   <pic:blipFill>
-                    <a:blip r:embed="rId8">
+                    <a:blip r:embed="rId9">
                       <a:extLst/>
                     </a:blip>
                     <a:stretch>
@@ -12104,7 +12683,7 @@
           <w:rtl w:val="0"/>
         </w:rPr>
       </w:pPr>
-      <w:bookmarkStart w:name="_Toc11" w:id="11"/>
+      <w:bookmarkStart w:name="_Toc12" w:id="12"/>
       <w:r>
         <w:rPr>
           <w:rFonts w:ascii="Calibri Light" w:cs="Calibri Light" w:hAnsi="Calibri Light" w:eastAsia="Calibri Light"/>
@@ -12114,7 +12693,7 @@
         <w:tab/>
         <w:t>am 09.03.2015</w:t>
       </w:r>
-      <w:bookmarkEnd w:id="11"/>
+      <w:bookmarkEnd w:id="12"/>
     </w:p>
     <w:p>
       <w:pPr>
@@ -12151,7 +12730,7 @@
                     <pic:cNvPicPr/>
                   </pic:nvPicPr>
                   <pic:blipFill>
-                    <a:blip r:embed="rId9">
+                    <a:blip r:embed="rId10">
                       <a:extLst/>
                     </a:blip>
                     <a:stretch>
@@ -12183,7 +12762,7 @@
       <w:pPr>
         <w:pStyle w:val="Überschrift 2"/>
       </w:pPr>
-      <w:bookmarkStart w:name="_Toc12" w:id="12"/>
+      <w:bookmarkStart w:name="_Toc13" w:id="13"/>
       <w:r>
         <w:rPr>
           <w:rFonts w:ascii="Calibri Light" w:cs="Calibri Light" w:hAnsi="Calibri Light" w:eastAsia="Calibri Light"/>
@@ -12193,7 +12772,7 @@
         <w:tab/>
         <w:t>am 16.03.2015</w:t>
       </w:r>
-      <w:bookmarkEnd w:id="12"/>
+      <w:bookmarkEnd w:id="13"/>
     </w:p>
     <w:p>
       <w:pPr>
@@ -12346,6 +12925,9 @@
     <w:p>
       <w:pPr>
         <w:pStyle w:val="Text"/>
+        <w:rPr>
+          <w:rtl w:val="0"/>
+        </w:rPr>
       </w:pPr>
       <w:r>
         <w:rPr>
@@ -12414,92 +12996,28 @@
     </w:p>
     <w:p>
       <w:pPr>
-        <w:pStyle w:val="Überschrift A"/>
-        <w:rPr>
-          <w:rtl w:val="0"/>
-        </w:rPr>
-      </w:pPr>
-      <w:bookmarkStart w:name="_Toc13" w:id="13"/>
-      <w:r>
-        <w:rPr>
-          <w:rFonts w:ascii="Calibri Light" w:cs="Calibri Light" w:hAnsi="Calibri Light" w:eastAsia="Calibri Light"/>
-          <w:rtl w:val="0"/>
-          <w:lang w:val="de-DE"/>
-        </w:rPr>
-        <w:t>Probleme</w:t>
-      </w:r>
-      <w:bookmarkEnd w:id="13"/>
+        <w:pStyle w:val="Text"/>
+        <w:rPr>
+          <w:rtl w:val="0"/>
+        </w:rPr>
+      </w:pPr>
     </w:p>
     <w:p>
       <w:pPr>
-        <w:pStyle w:val="Text A"/>
-        <w:rPr>
-          <w:rtl w:val="0"/>
-          <w:lang w:val="de-DE"/>
-        </w:rPr>
-      </w:pPr>
-      <w:r>
-        <w:rPr>
-          <w:rFonts w:ascii="Calibri" w:cs="Calibri" w:hAnsi="Calibri" w:eastAsia="Calibri"/>
-          <w:rtl w:val="0"/>
-          <w:lang w:val="de-DE"/>
-        </w:rPr>
-        <w:t>Derzeit sind noch keine gro</w:t>
-      </w:r>
-      <w:r>
-        <w:rPr>
-          <w:rFonts w:ascii="Calibri" w:cs="Calibri" w:hAnsi="Calibri" w:eastAsia="Calibri"/>
-          <w:rtl w:val="0"/>
-          <w:lang w:val="de-DE"/>
-        </w:rPr>
-        <w:t>ß</w:t>
-      </w:r>
-      <w:r>
-        <w:rPr>
-          <w:rFonts w:ascii="Calibri" w:cs="Calibri" w:hAnsi="Calibri" w:eastAsia="Calibri"/>
-          <w:rtl w:val="0"/>
-          <w:lang w:val="de-DE"/>
-        </w:rPr>
-        <w:t>en Probleme aufgetreten, au</w:t>
-      </w:r>
-      <w:r>
-        <w:rPr>
-          <w:rFonts w:ascii="Calibri" w:cs="Calibri" w:hAnsi="Calibri" w:eastAsia="Calibri"/>
-          <w:rtl w:val="0"/>
-          <w:lang w:val="de-DE"/>
-        </w:rPr>
-        <w:t>ß</w:t>
-      </w:r>
-      <w:r>
-        <w:rPr>
-          <w:rFonts w:ascii="Calibri" w:cs="Calibri" w:hAnsi="Calibri" w:eastAsia="Calibri"/>
-          <w:rtl w:val="0"/>
-          <w:lang w:val="de-DE"/>
-        </w:rPr>
-        <w:t>er dass das Licht nicht so wie gewollt funktioniert hatte.</w:t>
-      </w:r>
-      <w:r>
-        <w:rPr>
-          <w:rtl w:val="0"/>
-          <w:lang w:val="de-DE"/>
-        </w:rPr>
-        <w:br w:type="textWrapping"/>
-      </w:r>
-      <w:r>
-        <w:rPr>
-          <w:rFonts w:ascii="Calibri" w:cs="Calibri" w:hAnsi="Calibri" w:eastAsia="Calibri"/>
-          <w:rtl w:val="0"/>
-          <w:lang w:val="de-DE"/>
-        </w:rPr>
-        <w:t xml:space="preserve">Umsteigen auf Python 3.4, weil Version 3.3 nicht mit der neuesten Version von PyQt (5) nicht kompatible ist. </w:t>
+        <w:pStyle w:val="Überschrift 2"/>
+      </w:pPr>
+      <w:r>
+        <w:rPr>
+          <w:rtl w:val="0"/>
+        </w:rPr>
+        <w:br w:type="page"/>
       </w:r>
     </w:p>
     <w:p>
       <w:pPr>
-        <w:pStyle w:val="Überschrift"/>
-        <w:rPr>
-          <w:rtl w:val="0"/>
-          <w:lang w:val="en-US"/>
+        <w:pStyle w:val="Überschrift 2"/>
+        <w:rPr>
+          <w:rtl w:val="0"/>
         </w:rPr>
       </w:pPr>
       <w:bookmarkStart w:name="_Toc14" w:id="14"/>
@@ -12507,37 +13025,477 @@
         <w:rPr>
           <w:rFonts w:ascii="Calibri Light" w:cs="Calibri Light" w:hAnsi="Calibri Light" w:eastAsia="Calibri Light"/>
           <w:rtl w:val="0"/>
-          <w:lang w:val="en-US"/>
-        </w:rPr>
-        <w:t>Testf</w:t>
-      </w:r>
-      <w:r>
-        <w:rPr>
-          <w:rFonts w:ascii="Calibri Light" w:cs="Calibri Light" w:hAnsi="Calibri Light" w:eastAsia="Calibri Light"/>
-          <w:rtl w:val="0"/>
-          <w:lang w:val="en-US"/>
-        </w:rPr>
-        <w:t>ä</w:t>
-      </w:r>
-      <w:r>
-        <w:rPr>
-          <w:rFonts w:ascii="Calibri Light" w:cs="Calibri Light" w:hAnsi="Calibri Light" w:eastAsia="Calibri Light"/>
-          <w:rtl w:val="0"/>
-          <w:lang w:val="en-US"/>
-        </w:rPr>
-        <w:t>lle</w:t>
+          <w:lang w:val="de-DE"/>
+        </w:rPr>
+        <w:t>V0.9 am 27.03.2015</w:t>
       </w:r>
       <w:bookmarkEnd w:id="14"/>
     </w:p>
     <w:p>
       <w:pPr>
+        <w:pStyle w:val="Text"/>
+        <w:rPr>
+          <w:rtl w:val="0"/>
+        </w:rPr>
+      </w:pPr>
+      <w:r>
+        <w:rPr>
+          <w:rFonts w:ascii="Calibri" w:cs="Calibri" w:hAnsi="Calibri" w:eastAsia="Calibri"/>
+          <w:rtl w:val="0"/>
+          <w:lang w:val="de-DE"/>
+        </w:rPr>
+        <w:t>Es wurden soweit alle Anforderungen der Auftraggeber implementiert.</w:t>
+      </w:r>
+      <w:r>
+        <w:rPr>
+          <w:rtl w:val="0"/>
+        </w:rPr>
+        <w:br w:type="textWrapping"/>
+      </w:r>
+      <w:r>
+        <w:rPr>
+          <w:rFonts w:ascii="Calibri" w:cs="Calibri" w:hAnsi="Calibri" w:eastAsia="Calibri"/>
+          <w:rtl w:val="0"/>
+          <w:lang w:val="de-DE"/>
+        </w:rPr>
+        <w:t>Es wurden auch Testf</w:t>
+      </w:r>
+      <w:r>
+        <w:rPr>
+          <w:rFonts w:ascii="Calibri" w:cs="Calibri" w:hAnsi="Calibri" w:eastAsia="Calibri"/>
+          <w:rtl w:val="0"/>
+          <w:lang w:val="de-DE"/>
+        </w:rPr>
+        <w:t>ä</w:t>
+      </w:r>
+      <w:r>
+        <w:rPr>
+          <w:rFonts w:ascii="Calibri" w:cs="Calibri" w:hAnsi="Calibri" w:eastAsia="Calibri"/>
+          <w:rtl w:val="0"/>
+          <w:lang w:val="de-DE"/>
+        </w:rPr>
+        <w:t>lle erstellt.</w:t>
+      </w:r>
+      <w:r>
+        <w:rPr>
+          <w:rtl w:val="0"/>
+        </w:rPr>
+        <w:drawing>
+          <wp:anchor distT="152400" distB="152400" distL="152400" distR="152400" simplePos="0" relativeHeight="251666432" behindDoc="0" locked="0" layoutInCell="1" allowOverlap="1">
+            <wp:simplePos x="0" y="0"/>
+            <wp:positionH relativeFrom="margin">
+              <wp:posOffset>-6350</wp:posOffset>
+            </wp:positionH>
+            <wp:positionV relativeFrom="line">
+              <wp:posOffset>307213</wp:posOffset>
+            </wp:positionV>
+            <wp:extent cx="5756911" cy="3053824"/>
+            <wp:effectExtent l="0" t="0" r="0" b="0"/>
+            <wp:wrapThrough wrapText="bothSides" distL="152400" distR="152400">
+              <wp:wrapPolygon edited="1">
+                <wp:start x="0" y="0"/>
+                <wp:lineTo x="0" y="21632"/>
+                <wp:lineTo x="21621" y="21632"/>
+                <wp:lineTo x="21621" y="0"/>
+                <wp:lineTo x="0" y="0"/>
+              </wp:wrapPolygon>
+            </wp:wrapThrough>
+            <wp:docPr id="1073741840" name="officeArt object"/>
+            <wp:cNvGraphicFramePr/>
+            <a:graphic xmlns:a="http://schemas.openxmlformats.org/drawingml/2006/main">
+              <a:graphicData uri="http://schemas.openxmlformats.org/drawingml/2006/picture">
+                <pic:pic xmlns:pic="http://schemas.openxmlformats.org/drawingml/2006/picture">
+                  <pic:nvPicPr>
+                    <pic:cNvPr id="1073741840" name="Bildschirmfoto 2015-03-28 um 23.43.46.png"/>
+                    <pic:cNvPicPr/>
+                  </pic:nvPicPr>
+                  <pic:blipFill>
+                    <a:blip r:embed="rId11">
+                      <a:extLst/>
+                    </a:blip>
+                    <a:stretch>
+                      <a:fillRect/>
+                    </a:stretch>
+                  </pic:blipFill>
+                  <pic:spPr>
+                    <a:xfrm>
+                      <a:off x="0" y="0"/>
+                      <a:ext cx="5756911" cy="3053824"/>
+                    </a:xfrm>
+                    <a:prstGeom prst="rect">
+                      <a:avLst/>
+                    </a:prstGeom>
+                    <a:ln w="12700" cap="flat">
+                      <a:noFill/>
+                      <a:miter lim="400000"/>
+                    </a:ln>
+                    <a:effectLst/>
+                  </pic:spPr>
+                </pic:pic>
+              </a:graphicData>
+            </a:graphic>
+          </wp:anchor>
+        </w:drawing>
+      </w:r>
+    </w:p>
+    <w:p>
+      <w:pPr>
+        <w:pStyle w:val="Text"/>
+      </w:pPr>
+      <w:r>
+        <w:rPr>
+          <w:rFonts w:ascii="Calibri" w:cs="Calibri" w:hAnsi="Calibri" w:eastAsia="Calibri"/>
+          <w:rtl w:val="0"/>
+          <w:lang w:val="de-DE"/>
+        </w:rPr>
+        <w:t>Es wurde auch wie im Screenshot zu sehen ist, ein weiteres Feature hinzugef</w:t>
+      </w:r>
+      <w:r>
+        <w:rPr>
+          <w:rFonts w:ascii="Calibri" w:cs="Calibri" w:hAnsi="Calibri" w:eastAsia="Calibri"/>
+          <w:rtl w:val="0"/>
+          <w:lang w:val="de-DE"/>
+        </w:rPr>
+        <w:t>ü</w:t>
+      </w:r>
+      <w:r>
+        <w:rPr>
+          <w:rFonts w:ascii="Calibri" w:cs="Calibri" w:hAnsi="Calibri" w:eastAsia="Calibri"/>
+          <w:rtl w:val="0"/>
+          <w:lang w:val="de-DE"/>
+        </w:rPr>
+        <w:t>gt (Laden der eigenen Texturen). Falls der User nicht mit unseren Texturen zufrieden ist (weil sie zu unscharf, ..) kann er w</w:t>
+      </w:r>
+      <w:r>
+        <w:rPr>
+          <w:rFonts w:ascii="Calibri" w:cs="Calibri" w:hAnsi="Calibri" w:eastAsia="Calibri"/>
+          <w:rtl w:val="0"/>
+          <w:lang w:val="de-DE"/>
+        </w:rPr>
+        <w:t>ä</w:t>
+      </w:r>
+      <w:r>
+        <w:rPr>
+          <w:rFonts w:ascii="Calibri" w:cs="Calibri" w:hAnsi="Calibri" w:eastAsia="Calibri"/>
+          <w:rtl w:val="0"/>
+          <w:lang w:val="de-DE"/>
+        </w:rPr>
+        <w:t xml:space="preserve">hren der Laufzeit des Programms seine eigene Texturen laden. Dies hat den entscheidenden Vorteil, dass er seine Texturen nicht umbenennen muss und in den Order des Programms verschieben muss. </w:t>
+      </w:r>
+    </w:p>
+    <w:p>
+      <w:pPr>
+        <w:pStyle w:val="Überschrift A"/>
+        <w:rPr>
+          <w:rtl w:val="0"/>
+        </w:rPr>
+      </w:pPr>
+      <w:bookmarkStart w:name="_Toc15" w:id="15"/>
+      <w:r>
+        <w:rPr>
+          <w:rFonts w:ascii="Calibri Light" w:cs="Calibri Light" w:hAnsi="Calibri Light" w:eastAsia="Calibri Light"/>
+          <w:rtl w:val="0"/>
+          <w:lang w:val="de-DE"/>
+        </w:rPr>
+        <w:t>Probleme</w:t>
+      </w:r>
+      <w:bookmarkEnd w:id="15"/>
+    </w:p>
+    <w:p>
+      <w:pPr>
+        <w:pStyle w:val="Text A"/>
+        <w:rPr>
+          <w:rtl w:val="0"/>
+          <w:lang w:val="de-DE"/>
+        </w:rPr>
+      </w:pPr>
+      <w:r>
+        <w:rPr>
+          <w:rFonts w:ascii="Calibri" w:cs="Calibri" w:hAnsi="Calibri" w:eastAsia="Calibri"/>
+          <w:rtl w:val="0"/>
+          <w:lang w:val="de-DE"/>
+        </w:rPr>
+        <w:t>Derzeit sind noch keine gro</w:t>
+      </w:r>
+      <w:r>
+        <w:rPr>
+          <w:rFonts w:ascii="Calibri" w:cs="Calibri" w:hAnsi="Calibri" w:eastAsia="Calibri"/>
+          <w:rtl w:val="0"/>
+          <w:lang w:val="de-DE"/>
+        </w:rPr>
+        <w:t>ß</w:t>
+      </w:r>
+      <w:r>
+        <w:rPr>
+          <w:rFonts w:ascii="Calibri" w:cs="Calibri" w:hAnsi="Calibri" w:eastAsia="Calibri"/>
+          <w:rtl w:val="0"/>
+          <w:lang w:val="de-DE"/>
+        </w:rPr>
+        <w:t>en Probleme aufgetreten, au</w:t>
+      </w:r>
+      <w:r>
+        <w:rPr>
+          <w:rFonts w:ascii="Calibri" w:cs="Calibri" w:hAnsi="Calibri" w:eastAsia="Calibri"/>
+          <w:rtl w:val="0"/>
+          <w:lang w:val="de-DE"/>
+        </w:rPr>
+        <w:t>ß</w:t>
+      </w:r>
+      <w:r>
+        <w:rPr>
+          <w:rFonts w:ascii="Calibri" w:cs="Calibri" w:hAnsi="Calibri" w:eastAsia="Calibri"/>
+          <w:rtl w:val="0"/>
+          <w:lang w:val="de-DE"/>
+        </w:rPr>
+        <w:t>er dass das Licht nicht so wie gewollt funktioniert hatte.</w:t>
+      </w:r>
+    </w:p>
+    <w:p>
+      <w:pPr>
+        <w:pStyle w:val="Text A"/>
+        <w:rPr>
+          <w:rtl w:val="0"/>
+          <w:lang w:val="de-DE"/>
+        </w:rPr>
+      </w:pPr>
+      <w:r>
+        <w:rPr>
+          <w:rtl w:val="0"/>
+          <w:lang w:val="de-DE"/>
+        </w:rPr>
+        <w:br w:type="textWrapping"/>
+      </w:r>
+      <w:r>
+        <w:rPr>
+          <w:rFonts w:ascii="Calibri" w:cs="Calibri" w:hAnsi="Calibri" w:eastAsia="Calibri"/>
+          <w:rtl w:val="0"/>
+          <w:lang w:val="de-DE"/>
+        </w:rPr>
+        <w:t>Umsteigen auf Python 3.4, weil Version 3.3 nicht mit der neuesten Version von PyQt (5) nicht kompatib</w:t>
+      </w:r>
+      <w:r>
+        <w:rPr>
+          <w:rFonts w:ascii="Calibri" w:cs="Calibri" w:hAnsi="Calibri" w:eastAsia="Calibri"/>
+          <w:rtl w:val="0"/>
+          <w:lang w:val="de-DE"/>
+        </w:rPr>
+        <w:t>el</w:t>
+      </w:r>
+      <w:r>
+        <w:rPr>
+          <w:rFonts w:ascii="Calibri" w:cs="Calibri" w:hAnsi="Calibri" w:eastAsia="Calibri"/>
+          <w:rtl w:val="0"/>
+          <w:lang w:val="de-DE"/>
+        </w:rPr>
+        <w:t xml:space="preserve"> ist. </w:t>
+      </w:r>
+    </w:p>
+    <w:p>
+      <w:pPr>
+        <w:pStyle w:val="Text A"/>
+        <w:rPr>
+          <w:rtl w:val="0"/>
+          <w:lang w:val="de-DE"/>
+        </w:rPr>
+      </w:pPr>
+      <w:r>
+        <w:rPr>
+          <w:rFonts w:ascii="Calibri" w:cs="Calibri" w:hAnsi="Calibri" w:eastAsia="Calibri"/>
+          <w:rtl w:val="0"/>
+          <w:lang w:val="de-DE"/>
+        </w:rPr>
+        <w:t>Wie im Kapitel Testf</w:t>
+      </w:r>
+      <w:r>
+        <w:rPr>
+          <w:rFonts w:ascii="Calibri" w:cs="Calibri" w:hAnsi="Calibri" w:eastAsia="Calibri"/>
+          <w:rtl w:val="0"/>
+          <w:lang w:val="de-DE"/>
+        </w:rPr>
+        <w:t>ä</w:t>
+      </w:r>
+      <w:r>
+        <w:rPr>
+          <w:rFonts w:ascii="Calibri" w:cs="Calibri" w:hAnsi="Calibri" w:eastAsia="Calibri"/>
+          <w:rtl w:val="0"/>
+          <w:lang w:val="de-DE"/>
+        </w:rPr>
+        <w:t>lle zu lesen ist, hatten wir bei der Erstellung der Testf</w:t>
+      </w:r>
+      <w:r>
+        <w:rPr>
+          <w:rFonts w:ascii="Calibri" w:cs="Calibri" w:hAnsi="Calibri" w:eastAsia="Calibri"/>
+          <w:rtl w:val="0"/>
+          <w:lang w:val="de-DE"/>
+        </w:rPr>
+        <w:t>ä</w:t>
+      </w:r>
+      <w:r>
+        <w:rPr>
+          <w:rFonts w:ascii="Calibri" w:cs="Calibri" w:hAnsi="Calibri" w:eastAsia="Calibri"/>
+          <w:rtl w:val="0"/>
+          <w:lang w:val="de-DE"/>
+        </w:rPr>
+        <w:t>lle einen Fehler, dass diese nicht ausf</w:t>
+      </w:r>
+      <w:r>
+        <w:rPr>
+          <w:rFonts w:ascii="Calibri" w:cs="Calibri" w:hAnsi="Calibri" w:eastAsia="Calibri"/>
+          <w:rtl w:val="0"/>
+          <w:lang w:val="de-DE"/>
+        </w:rPr>
+        <w:t>ü</w:t>
+      </w:r>
+      <w:r>
+        <w:rPr>
+          <w:rFonts w:ascii="Calibri" w:cs="Calibri" w:hAnsi="Calibri" w:eastAsia="Calibri"/>
+          <w:rtl w:val="0"/>
+          <w:lang w:val="de-DE"/>
+        </w:rPr>
+        <w:t xml:space="preserve">hrbar waren. </w:t>
+      </w:r>
+    </w:p>
+    <w:p>
+      <w:pPr>
+        <w:pStyle w:val="Text A"/>
+        <w:rPr>
+          <w:rtl w:val="0"/>
+          <w:lang w:val="de-DE"/>
+        </w:rPr>
+      </w:pPr>
+      <w:r>
+        <w:rPr>
+          <w:rFonts w:ascii="Calibri" w:cs="Calibri" w:hAnsi="Calibri" w:eastAsia="Calibri"/>
+          <w:rtl w:val="0"/>
+          <w:lang w:val="de-DE"/>
+        </w:rPr>
+        <w:t>Wir hatten zuerst um unittest zu schreiben, das framework nose verwendet. Dies hat aber nicht funktioniert, da unsere Module nicht gefunden werden k</w:t>
+      </w:r>
+      <w:r>
+        <w:rPr>
+          <w:rFonts w:ascii="Calibri" w:cs="Calibri" w:hAnsi="Calibri" w:eastAsia="Calibri"/>
+          <w:rtl w:val="0"/>
+          <w:lang w:val="de-DE"/>
+        </w:rPr>
+        <w:t>ö</w:t>
+      </w:r>
+      <w:r>
+        <w:rPr>
+          <w:rFonts w:ascii="Calibri" w:cs="Calibri" w:hAnsi="Calibri" w:eastAsia="Calibri"/>
+          <w:rtl w:val="0"/>
+          <w:lang w:val="de-DE"/>
+        </w:rPr>
+        <w:t>nnen. Ein m</w:t>
+      </w:r>
+      <w:r>
+        <w:rPr>
+          <w:rFonts w:ascii="Calibri" w:cs="Calibri" w:hAnsi="Calibri" w:eastAsia="Calibri"/>
+          <w:rtl w:val="0"/>
+          <w:lang w:val="de-DE"/>
+        </w:rPr>
+        <w:t>ö</w:t>
+      </w:r>
+      <w:r>
+        <w:rPr>
+          <w:rFonts w:ascii="Calibri" w:cs="Calibri" w:hAnsi="Calibri" w:eastAsia="Calibri"/>
+          <w:rtl w:val="0"/>
+          <w:lang w:val="de-DE"/>
+        </w:rPr>
+        <w:t>glicher workaround w</w:t>
+      </w:r>
+      <w:r>
+        <w:rPr>
+          <w:rFonts w:ascii="Calibri" w:cs="Calibri" w:hAnsi="Calibri" w:eastAsia="Calibri"/>
+          <w:rtl w:val="0"/>
+          <w:lang w:val="de-DE"/>
+        </w:rPr>
+        <w:t>ä</w:t>
+      </w:r>
+      <w:r>
+        <w:rPr>
+          <w:rFonts w:ascii="Calibri" w:cs="Calibri" w:hAnsi="Calibri" w:eastAsia="Calibri"/>
+          <w:rtl w:val="0"/>
+          <w:lang w:val="de-DE"/>
+        </w:rPr>
+        <w:t xml:space="preserve">re eventuell gewesen unseren PYTHONPATH in den Umgebungsvariablen des Systems zu </w:t>
+      </w:r>
+      <w:r>
+        <w:rPr>
+          <w:rFonts w:ascii="Calibri" w:cs="Calibri" w:hAnsi="Calibri" w:eastAsia="Calibri"/>
+          <w:rtl w:val="0"/>
+          <w:lang w:val="de-DE"/>
+        </w:rPr>
+        <w:t>ä</w:t>
+      </w:r>
+      <w:r>
+        <w:rPr>
+          <w:rFonts w:ascii="Calibri" w:cs="Calibri" w:hAnsi="Calibri" w:eastAsia="Calibri"/>
+          <w:rtl w:val="0"/>
+          <w:lang w:val="de-DE"/>
+        </w:rPr>
+        <w:t>ndern beziehungsweise hinzuzuf</w:t>
+      </w:r>
+      <w:r>
+        <w:rPr>
+          <w:rFonts w:ascii="Calibri" w:cs="Calibri" w:hAnsi="Calibri" w:eastAsia="Calibri"/>
+          <w:rtl w:val="0"/>
+          <w:lang w:val="de-DE"/>
+        </w:rPr>
+        <w:t>ü</w:t>
+      </w:r>
+      <w:r>
+        <w:rPr>
+          <w:rFonts w:ascii="Calibri" w:cs="Calibri" w:hAnsi="Calibri" w:eastAsia="Calibri"/>
+          <w:rtl w:val="0"/>
+          <w:lang w:val="de-DE"/>
+        </w:rPr>
+        <w:t>gen. Wir sind dann aber zum Beschluss gekommen, dass wir das schon in Pycharm integrierte unittest framework verwenden.</w:t>
+      </w:r>
+    </w:p>
+    <w:p>
+      <w:pPr>
+        <w:pStyle w:val="Überschrift"/>
+        <w:rPr>
+          <w:rtl w:val="0"/>
+          <w:lang w:val="en-US"/>
+        </w:rPr>
+      </w:pPr>
+      <w:bookmarkStart w:name="_Toc16" w:id="16"/>
+      <w:r>
+        <w:rPr>
+          <w:rFonts w:ascii="Calibri Light" w:cs="Calibri Light" w:hAnsi="Calibri Light" w:eastAsia="Calibri Light"/>
+          <w:rtl w:val="0"/>
+          <w:lang w:val="en-US"/>
+        </w:rPr>
+        <w:t>Testf</w:t>
+      </w:r>
+      <w:r>
+        <w:rPr>
+          <w:rFonts w:ascii="Calibri Light" w:cs="Calibri Light" w:hAnsi="Calibri Light" w:eastAsia="Calibri Light"/>
+          <w:rtl w:val="0"/>
+          <w:lang w:val="en-US"/>
+        </w:rPr>
+        <w:t>ä</w:t>
+      </w:r>
+      <w:r>
+        <w:rPr>
+          <w:rFonts w:ascii="Calibri Light" w:cs="Calibri Light" w:hAnsi="Calibri Light" w:eastAsia="Calibri Light"/>
+          <w:rtl w:val="0"/>
+          <w:lang w:val="en-US"/>
+        </w:rPr>
+        <w:t>lle</w:t>
+      </w:r>
+      <w:bookmarkEnd w:id="16"/>
+    </w:p>
+    <w:p>
+      <w:pPr>
         <w:pStyle w:val="Überschrift 2"/>
         <w:rPr>
           <w:rtl w:val="0"/>
           <w:lang w:val="en-US"/>
         </w:rPr>
       </w:pPr>
-      <w:bookmarkStart w:name="_Toc15" w:id="15"/>
+      <w:bookmarkStart w:name="_Toc17" w:id="17"/>
       <w:r>
         <w:rPr>
           <w:rFonts w:ascii="Calibri Light" w:cs="Calibri Light" w:hAnsi="Calibri Light" w:eastAsia="Calibri Light"/>
@@ -12546,7 +13504,7 @@
         </w:rPr>
         <w:t>Pylint</w:t>
       </w:r>
-      <w:bookmarkEnd w:id="15"/>
+      <w:bookmarkEnd w:id="17"/>
     </w:p>
     <w:p>
       <w:pPr>
@@ -12951,17 +13909,17 @@
                 <wp:lineTo x="0" y="0"/>
               </wp:wrapPolygon>
             </wp:wrapThrough>
-            <wp:docPr id="1073741840" name="officeArt object"/>
+            <wp:docPr id="1073741841" name="officeArt object"/>
             <wp:cNvGraphicFramePr/>
             <a:graphic xmlns:a="http://schemas.openxmlformats.org/drawingml/2006/main">
               <a:graphicData uri="http://schemas.openxmlformats.org/drawingml/2006/picture">
                 <pic:pic xmlns:pic="http://schemas.openxmlformats.org/drawingml/2006/picture">
                   <pic:nvPicPr>
-                    <pic:cNvPr id="1073741840" name="Bildschirmfoto 2015-03-28 um 16.39.27.png"/>
+                    <pic:cNvPr id="1073741841" name="Bildschirmfoto 2015-03-28 um 16.39.27.png"/>
                     <pic:cNvPicPr/>
                   </pic:nvPicPr>
                   <pic:blipFill>
-                    <a:blip r:embed="rId10">
+                    <a:blip r:embed="rId12">
                       <a:extLst/>
                     </a:blip>
                     <a:stretch>
@@ -13030,17 +13988,17 @@
                 <wp:lineTo x="0" y="0"/>
               </wp:wrapPolygon>
             </wp:wrapThrough>
-            <wp:docPr id="1073741841" name="officeArt object"/>
+            <wp:docPr id="1073741842" name="officeArt object"/>
             <wp:cNvGraphicFramePr/>
             <a:graphic xmlns:a="http://schemas.openxmlformats.org/drawingml/2006/main">
               <a:graphicData uri="http://schemas.openxmlformats.org/drawingml/2006/picture">
                 <pic:pic xmlns:pic="http://schemas.openxmlformats.org/drawingml/2006/picture">
                   <pic:nvPicPr>
-                    <pic:cNvPr id="1073741841" name="Bildschirmfoto 2015-03-28 um 16.49.34.png"/>
+                    <pic:cNvPr id="1073741842" name="Bildschirmfoto 2015-03-28 um 16.49.34.png"/>
                     <pic:cNvPicPr/>
                   </pic:nvPicPr>
                   <pic:blipFill>
-                    <a:blip r:embed="rId11">
+                    <a:blip r:embed="rId13">
                       <a:extLst/>
                     </a:blip>
                     <a:stretch>
@@ -13126,17 +14084,17 @@
                 <wp:lineTo x="0" y="0"/>
               </wp:wrapPolygon>
             </wp:wrapThrough>
-            <wp:docPr id="1073741842" name="officeArt object"/>
+            <wp:docPr id="1073741843" name="officeArt object"/>
             <wp:cNvGraphicFramePr/>
             <a:graphic xmlns:a="http://schemas.openxmlformats.org/drawingml/2006/main">
               <a:graphicData uri="http://schemas.openxmlformats.org/drawingml/2006/picture">
                 <pic:pic xmlns:pic="http://schemas.openxmlformats.org/drawingml/2006/picture">
                   <pic:nvPicPr>
-                    <pic:cNvPr id="1073741842" name="Bildschirmfoto 2015-03-28 um 16.56.28.png"/>
+                    <pic:cNvPr id="1073741843" name="Bildschirmfoto 2015-03-28 um 16.56.28.png"/>
                     <pic:cNvPicPr/>
                   </pic:nvPicPr>
                   <pic:blipFill>
-                    <a:blip r:embed="rId12">
+                    <a:blip r:embed="rId14">
                       <a:extLst/>
                     </a:blip>
                     <a:stretch>
@@ -13224,17 +14182,17 @@
                 <wp:lineTo x="0" y="0"/>
               </wp:wrapPolygon>
             </wp:wrapThrough>
-            <wp:docPr id="1073741843" name="officeArt object"/>
+            <wp:docPr id="1073741844" name="officeArt object"/>
             <wp:cNvGraphicFramePr/>
             <a:graphic xmlns:a="http://schemas.openxmlformats.org/drawingml/2006/main">
               <a:graphicData uri="http://schemas.openxmlformats.org/drawingml/2006/picture">
                 <pic:pic xmlns:pic="http://schemas.openxmlformats.org/drawingml/2006/picture">
                   <pic:nvPicPr>
-                    <pic:cNvPr id="1073741843" name="Bildschirmfoto 2015-03-28 um 17.05.21.png"/>
+                    <pic:cNvPr id="1073741844" name="Bildschirmfoto 2015-03-28 um 17.05.21.png"/>
                     <pic:cNvPicPr/>
                   </pic:nvPicPr>
                   <pic:blipFill>
-                    <a:blip r:embed="rId13">
+                    <a:blip r:embed="rId15">
                       <a:extLst/>
                     </a:blip>
                     <a:stretch>
@@ -13340,17 +14298,17 @@
                 <wp:lineTo x="0" y="0"/>
               </wp:wrapPolygon>
             </wp:wrapThrough>
-            <wp:docPr id="1073741844" name="officeArt object"/>
+            <wp:docPr id="1073741845" name="officeArt object"/>
             <wp:cNvGraphicFramePr/>
             <a:graphic xmlns:a="http://schemas.openxmlformats.org/drawingml/2006/main">
               <a:graphicData uri="http://schemas.openxmlformats.org/drawingml/2006/picture">
                 <pic:pic xmlns:pic="http://schemas.openxmlformats.org/drawingml/2006/picture">
                   <pic:nvPicPr>
-                    <pic:cNvPr id="1073741844" name="Bildschirmfoto 2015-03-28 um 17.22.19.png"/>
+                    <pic:cNvPr id="1073741845" name="Bildschirmfoto 2015-03-28 um 17.22.19.png"/>
                     <pic:cNvPicPr/>
                   </pic:nvPicPr>
                   <pic:blipFill>
-                    <a:blip r:embed="rId14">
+                    <a:blip r:embed="rId16">
                       <a:extLst/>
                     </a:blip>
                     <a:stretch>
@@ -13380,217 +14338,268 @@
     </w:p>
     <w:p>
       <w:pPr>
-        <w:pStyle w:val="Text"/>
-        <w:spacing w:line="259" w:lineRule="auto"/>
-        <w:rPr>
+        <w:pStyle w:val="Überschrift 2"/>
+        <w:rPr>
+          <w:rtl w:val="0"/>
           <w:lang w:val="en-US"/>
         </w:rPr>
       </w:pPr>
-    </w:p>
-    <w:p>
-      <w:pPr>
-        <w:pStyle w:val="Überschrift"/>
-        <w:rPr>
+      <w:bookmarkStart w:name="_Toc18" w:id="18"/>
+      <w:r>
+        <w:rPr>
+          <w:rFonts w:ascii="Calibri Light" w:cs="Calibri Light" w:hAnsi="Calibri Light" w:eastAsia="Calibri Light"/>
+          <w:rtl w:val="0"/>
           <w:lang w:val="en-US"/>
         </w:rPr>
-      </w:pPr>
-      <w:bookmarkStart w:name="_Toc16" w:id="16"/>
-      <w:r>
-        <w:rPr>
-          <w:rFonts w:ascii="Calibri Light" w:cs="Calibri Light" w:hAnsi="Calibri Light" w:eastAsia="Calibri Light"/>
-          <w:rtl w:val="0"/>
-          <w:lang w:val="en-US"/>
-        </w:rPr>
-        <w:t>Entwicklungsumgebung - Tools</w:t>
-      </w:r>
-      <w:bookmarkEnd w:id="16"/>
-    </w:p>
-    <w:p>
-      <w:pPr>
-        <w:pStyle w:val="Überschrift 2"/>
-        <w:rPr>
-          <w:lang w:val="en-US"/>
-        </w:rPr>
-      </w:pPr>
-      <w:bookmarkStart w:name="_Toc17" w:id="17"/>
-      <w:r>
-        <w:rPr>
-          <w:rFonts w:ascii="Calibri Light" w:cs="Calibri Light" w:hAnsi="Calibri Light" w:eastAsia="Calibri Light"/>
-          <w:rtl w:val="0"/>
-          <w:lang w:val="en-US"/>
-        </w:rPr>
-        <w:t>Pycharm</w:t>
-      </w:r>
-      <w:bookmarkEnd w:id="17"/>
-    </w:p>
-    <w:p>
-      <w:pPr>
-        <w:pStyle w:val="Text"/>
-        <w:rPr>
-          <w:lang w:val="en-US"/>
-        </w:rPr>
-      </w:pPr>
-      <w:r>
-        <w:rPr>
-          <w:rFonts w:ascii="Calibri" w:cs="Calibri" w:hAnsi="Calibri" w:eastAsia="Calibri"/>
-          <w:rtl w:val="0"/>
-          <w:lang w:val="en-US"/>
-        </w:rPr>
-        <w:t>“</w:t>
-      </w:r>
-      <w:r>
-        <w:rPr>
-          <w:rFonts w:ascii="Calibri" w:cs="Calibri" w:hAnsi="Calibri" w:eastAsia="Calibri"/>
-          <w:rtl w:val="0"/>
-          <w:lang w:val="en-US"/>
-        </w:rPr>
-        <w:t>PyQt is a set of Python v2 and v3 bindings for Digia's Qt application framework and runs on all platforms supported by Qt including Windows, MacOS/X and Linux. PyQt5 supports Qt v5. PyQt4 supports Qt v4 and will build against Qt v5. The bindings are implemented as a set of Python modules and contain over 620 classes.</w:t>
-      </w:r>
-    </w:p>
-    <w:p>
-      <w:pPr>
-        <w:pStyle w:val="Text"/>
-        <w:rPr>
-          <w:lang w:val="en-US"/>
-        </w:rPr>
-      </w:pPr>
-      <w:r>
-        <w:rPr>
-          <w:rFonts w:ascii="Calibri" w:cs="Calibri" w:hAnsi="Calibri" w:eastAsia="Calibri"/>
-          <w:rtl w:val="0"/>
-          <w:lang w:val="en-US"/>
-        </w:rPr>
-        <w:t>Digia have announced that support for Qt v4 will cease at the end of 2015. PyQt5 and Qt v5 are strongly recommended for all new development.</w:t>
-      </w:r>
-    </w:p>
-    <w:p>
-      <w:pPr>
-        <w:pStyle w:val="Text"/>
-        <w:rPr>
-          <w:lang w:val="en-US"/>
-        </w:rPr>
-      </w:pPr>
-      <w:r>
-        <w:rPr>
-          <w:rFonts w:ascii="Calibri" w:cs="Calibri" w:hAnsi="Calibri" w:eastAsia="Calibri"/>
-          <w:rtl w:val="0"/>
-          <w:lang w:val="en-US"/>
-        </w:rPr>
-        <w:t>PyQt is dual licensed on all supported platforms under the GNU GPL v3 and the Riverbank Commercial License. Unlike Qt, PyQt is not available under the LGPL. You can purchase the commercial version of PyQt here. More information about licensing can be found in the License FAQ.</w:t>
-      </w:r>
-    </w:p>
-    <w:p>
-      <w:pPr>
-        <w:pStyle w:val="Text"/>
-        <w:rPr>
-          <w:lang w:val="en-US"/>
-        </w:rPr>
-      </w:pPr>
-      <w:r>
-        <w:rPr>
-          <w:rFonts w:ascii="Calibri" w:cs="Calibri" w:hAnsi="Calibri" w:eastAsia="Calibri"/>
-          <w:rtl w:val="0"/>
-          <w:lang w:val="en-US"/>
-        </w:rPr>
-        <w:t>PyQt does not include a copy of Qt. You must obtain a correctly licensed copy of Qt yourself. However, a binary Windows installers of the GPL version of both PyQt5 and PyQt4 are provided and this includes a copy of the LGPL version of Qt.</w:t>
-      </w:r>
-      <w:r>
-        <w:rPr>
-          <w:rFonts w:ascii="Calibri" w:cs="Calibri" w:hAnsi="Calibri" w:eastAsia="Calibri"/>
-          <w:rtl w:val="0"/>
-          <w:lang w:val="en-US"/>
-        </w:rPr>
-        <w:t>”</w:t>
-      </w:r>
-      <w:r>
-        <w:rPr>
-          <w:rFonts w:ascii="Calibri" w:cs="Calibri" w:hAnsi="Calibri" w:eastAsia="Calibri"/>
-          <w:rtl w:val="0"/>
-          <w:lang w:val="en-US"/>
-        </w:rPr>
-        <w:t>[</w:t>
-      </w:r>
-      <w:r>
-        <w:rPr>
-          <w:rFonts w:ascii="Calibri" w:cs="Calibri" w:hAnsi="Calibri" w:eastAsia="Calibri"/>
-          <w:rtl w:val="0"/>
-          <w:lang w:val="en-US"/>
-        </w:rPr>
-        <w:t>2</w:t>
-      </w:r>
-      <w:r>
-        <w:rPr>
-          <w:rFonts w:ascii="Calibri" w:cs="Calibri" w:hAnsi="Calibri" w:eastAsia="Calibri"/>
-          <w:rtl w:val="0"/>
-          <w:lang w:val="en-US"/>
-        </w:rPr>
-        <w:t>]</w:t>
-      </w:r>
-    </w:p>
-    <w:p>
-      <w:pPr>
-        <w:pStyle w:val="Überschrift 2"/>
-        <w:rPr>
-          <w:lang w:val="en-US"/>
-        </w:rPr>
-      </w:pPr>
-      <w:bookmarkStart w:name="_Toc18" w:id="18"/>
-      <w:r>
-        <w:rPr>
-          <w:rFonts w:ascii="Calibri Light" w:cs="Calibri Light" w:hAnsi="Calibri Light" w:eastAsia="Calibri Light"/>
-          <w:rtl w:val="0"/>
-          <w:lang w:val="en-US"/>
-        </w:rPr>
-        <w:t>PyQt Designer</w:t>
+        <w:t>Unittesting</w:t>
       </w:r>
       <w:bookmarkEnd w:id="18"/>
     </w:p>
     <w:p>
       <w:pPr>
         <w:pStyle w:val="Text"/>
-        <w:rPr>
+      </w:pPr>
+      <w:r>
+        <w:rPr>
+          <w:rFonts w:ascii="Calibri" w:cs="Calibri" w:hAnsi="Calibri" w:eastAsia="Calibri"/>
+          <w:rtl w:val="0"/>
+          <w:lang w:val="de-DE"/>
+        </w:rPr>
+        <w:t>„</w:t>
+      </w:r>
+      <w:r>
+        <w:rPr>
+          <w:rFonts w:ascii="Calibri" w:cs="Calibri" w:hAnsi="Calibri" w:eastAsia="Calibri"/>
+          <w:rtl w:val="0"/>
           <w:lang w:val="en-US"/>
         </w:rPr>
-      </w:pPr>
+        <w:t xml:space="preserve">The Python unit testing framework, sometimes referred to as </w:t>
+      </w:r>
       <w:r>
         <w:rPr>
           <w:rFonts w:ascii="Calibri" w:cs="Calibri" w:hAnsi="Calibri" w:eastAsia="Calibri"/>
           <w:rtl w:val="0"/>
+        </w:rPr>
+        <w:t>“</w:t>
+      </w:r>
+      <w:r>
+        <w:rPr>
+          <w:rFonts w:ascii="Calibri" w:cs="Calibri" w:hAnsi="Calibri" w:eastAsia="Calibri"/>
+          <w:rtl w:val="0"/>
           <w:lang w:val="en-US"/>
         </w:rPr>
-        <w:t>“</w:t>
+        <w:t>PyUnit,</w:t>
       </w:r>
       <w:r>
         <w:rPr>
           <w:rFonts w:ascii="Calibri" w:cs="Calibri" w:hAnsi="Calibri" w:eastAsia="Calibri"/>
           <w:rtl w:val="0"/>
+        </w:rPr>
+        <w:t xml:space="preserve">” </w:t>
+      </w:r>
+      <w:r>
+        <w:rPr>
+          <w:rFonts w:ascii="Calibri" w:cs="Calibri" w:hAnsi="Calibri" w:eastAsia="Calibri"/>
+          <w:rtl w:val="0"/>
           <w:lang w:val="en-US"/>
         </w:rPr>
-        <w:t>Qt Designer is the Qt tool for designing and building graphical user interfaces. It allows you to design widgets, dialogs or complete main windows using on-screen forms and a simple drag-and-drop interface. It has the ability to preview your designs to ensure they work as you intended, and to allow you to prototype them with your users, before you have to write any code.</w:t>
+        <w:t>is a Python language version of JUnit, by Kent Beck and Erich Gamma. JUnit is, in turn, a Java version of Kent</w:t>
       </w:r>
       <w:r>
         <w:rPr>
           <w:rFonts w:ascii="Calibri" w:cs="Calibri" w:hAnsi="Calibri" w:eastAsia="Calibri"/>
           <w:rtl w:val="0"/>
+          <w:lang w:val="fr-FR"/>
+        </w:rPr>
+        <w:t>’</w:t>
+      </w:r>
+      <w:r>
+        <w:rPr>
+          <w:rFonts w:ascii="Calibri" w:cs="Calibri" w:hAnsi="Calibri" w:eastAsia="Calibri"/>
+          <w:rtl w:val="0"/>
           <w:lang w:val="en-US"/>
         </w:rPr>
-        <w:t>”</w:t>
-      </w:r>
-      <w:r>
-        <w:rPr>
-          <w:rFonts w:ascii="Calibri" w:cs="Calibri" w:hAnsi="Calibri" w:eastAsia="Calibri"/>
-          <w:rtl w:val="0"/>
-          <w:lang w:val="en-US"/>
-        </w:rPr>
-        <w:t>[3]</w:t>
+        <w:t>s Smalltalk testing framework. Each is the de facto standard unit testing framework for its respective language.</w:t>
       </w:r>
     </w:p>
     <w:p>
       <w:pPr>
-        <w:pStyle w:val="Überschrift 2"/>
-        <w:rPr>
+        <w:pStyle w:val="Text"/>
+      </w:pPr>
+      <w:r>
+        <w:rPr>
+          <w:rFonts w:ascii="Calibri" w:cs="Calibri" w:hAnsi="Calibri" w:eastAsia="Calibri"/>
+          <w:rtl w:val="0"/>
           <w:lang w:val="en-US"/>
         </w:rPr>
+        <w:t>unittest supports test automation, sharing of setup and shutdown code for tests, aggregation of tests into collections, and independence of the tests from the reporting framework. The unittest module provides classes that make it easy to support these qualities for a set of tes</w:t>
+      </w:r>
+      <w:r>
+        <w:rPr>
+          <w:rFonts w:ascii="Calibri" w:cs="Calibri" w:hAnsi="Calibri" w:eastAsia="Calibri"/>
+          <w:rtl w:val="0"/>
+          <w:lang w:val="de-DE"/>
+        </w:rPr>
+        <w:t>ts</w:t>
+      </w:r>
+      <w:r>
+        <w:rPr>
+          <w:rFonts w:ascii="Calibri" w:cs="Calibri" w:hAnsi="Calibri" w:eastAsia="Calibri"/>
+          <w:rtl w:val="0"/>
+          <w:lang w:val="de-DE"/>
+        </w:rPr>
+        <w:t xml:space="preserve">“ </w:t>
+      </w:r>
+      <w:r>
+        <w:rPr>
+          <w:rFonts w:ascii="Calibri" w:cs="Calibri" w:hAnsi="Calibri" w:eastAsia="Calibri"/>
+          <w:rtl w:val="0"/>
+          <w:lang w:val="de-DE"/>
+        </w:rPr>
+        <w:t>[2]</w:t>
+      </w:r>
+    </w:p>
+    <w:p>
+      <w:pPr>
+        <w:pStyle w:val="Text"/>
+      </w:pPr>
+      <w:r>
+        <w:rPr>
+          <w:rFonts w:ascii="Calibri" w:cs="Calibri" w:hAnsi="Calibri" w:eastAsia="Calibri"/>
+          <w:rtl w:val="0"/>
+          <w:lang w:val="de-DE"/>
+        </w:rPr>
+        <w:t>Beim Unittesting gab es zuerst ein Problem da wenn zum Beispiel ein Planet getestet wird, hat sich Python ohne Fehlercode beendet. Nach einer Stunde haben wir jedoch herausgefundet, dass in der setUp Methode von den Unittests pyopengl initialisiert werden muss und ein glutWindow ge</w:t>
+      </w:r>
+      <w:r>
+        <w:rPr>
+          <w:rFonts w:ascii="Calibri" w:cs="Calibri" w:hAnsi="Calibri" w:eastAsia="Calibri"/>
+          <w:rtl w:val="0"/>
+          <w:lang w:val="de-DE"/>
+        </w:rPr>
+        <w:t>ö</w:t>
+      </w:r>
+      <w:r>
+        <w:rPr>
+          <w:rFonts w:ascii="Calibri" w:cs="Calibri" w:hAnsi="Calibri" w:eastAsia="Calibri"/>
+          <w:rtl w:val="0"/>
+          <w:lang w:val="de-DE"/>
+        </w:rPr>
+        <w:t>ffnet werden muss. Dieses muss aber nur kurz ge</w:t>
+      </w:r>
+      <w:r>
+        <w:rPr>
+          <w:rFonts w:ascii="Calibri" w:cs="Calibri" w:hAnsi="Calibri" w:eastAsia="Calibri"/>
+          <w:rtl w:val="0"/>
+          <w:lang w:val="de-DE"/>
+        </w:rPr>
+        <w:t>ö</w:t>
+      </w:r>
+      <w:r>
+        <w:rPr>
+          <w:rFonts w:ascii="Calibri" w:cs="Calibri" w:hAnsi="Calibri" w:eastAsia="Calibri"/>
+          <w:rtl w:val="0"/>
+          <w:lang w:val="de-DE"/>
+        </w:rPr>
+        <w:t>ffnet werden und anschlie</w:t>
+      </w:r>
+      <w:r>
+        <w:rPr>
+          <w:rFonts w:ascii="Calibri" w:cs="Calibri" w:hAnsi="Calibri" w:eastAsia="Calibri"/>
+          <w:rtl w:val="0"/>
+          <w:lang w:val="de-DE"/>
+        </w:rPr>
+        <w:t>ß</w:t>
+      </w:r>
+      <w:r>
+        <w:rPr>
+          <w:rFonts w:ascii="Calibri" w:cs="Calibri" w:hAnsi="Calibri" w:eastAsia="Calibri"/>
+          <w:rtl w:val="0"/>
+          <w:lang w:val="de-DE"/>
+        </w:rPr>
+        <w:t>end kann es wieder geschlossen werden.</w:t>
+      </w:r>
+      <w:r>
+        <w:br w:type="textWrapping"/>
+      </w:r>
+    </w:p>
+    <w:p>
+      <w:pPr>
+        <w:pStyle w:val="Text"/>
+      </w:pPr>
+      <w:r>
+        <w:rPr>
+          <w:rFonts w:ascii="Calibri" w:cs="Calibri" w:hAnsi="Calibri" w:eastAsia="Calibri"/>
+          <w:rtl w:val="0"/>
+          <w:lang w:val="de-DE"/>
+        </w:rPr>
+        <w:t>Hier ist ein kleiner Auszug von einem Unittest von der Klasse Fixstern:</w:t>
+      </w:r>
+      <w:r>
+        <w:drawing>
+          <wp:anchor distT="152400" distB="152400" distL="152400" distR="152400" simplePos="0" relativeHeight="251665408" behindDoc="0" locked="0" layoutInCell="1" allowOverlap="1">
+            <wp:simplePos x="0" y="0"/>
+            <wp:positionH relativeFrom="margin">
+              <wp:posOffset>-6349</wp:posOffset>
+            </wp:positionH>
+            <wp:positionV relativeFrom="line">
+              <wp:posOffset>175498</wp:posOffset>
+            </wp:positionV>
+            <wp:extent cx="5756911" cy="1889365"/>
+            <wp:effectExtent l="0" t="0" r="0" b="0"/>
+            <wp:wrapThrough wrapText="bothSides" distL="152400" distR="152400">
+              <wp:wrapPolygon edited="1">
+                <wp:start x="0" y="0"/>
+                <wp:lineTo x="0" y="21660"/>
+                <wp:lineTo x="21600" y="21660"/>
+                <wp:lineTo x="21600" y="0"/>
+                <wp:lineTo x="0" y="0"/>
+              </wp:wrapPolygon>
+            </wp:wrapThrough>
+            <wp:docPr id="1073741846" name="officeArt object"/>
+            <wp:cNvGraphicFramePr/>
+            <a:graphic xmlns:a="http://schemas.openxmlformats.org/drawingml/2006/main">
+              <a:graphicData uri="http://schemas.openxmlformats.org/drawingml/2006/picture">
+                <pic:pic xmlns:pic="http://schemas.openxmlformats.org/drawingml/2006/picture">
+                  <pic:nvPicPr>
+                    <pic:cNvPr id="1073741846" name="Bildschirmfoto 2015-03-28 um 23.05.28.png"/>
+                    <pic:cNvPicPr/>
+                  </pic:nvPicPr>
+                  <pic:blipFill>
+                    <a:blip r:embed="rId17">
+                      <a:extLst/>
+                    </a:blip>
+                    <a:stretch>
+                      <a:fillRect/>
+                    </a:stretch>
+                  </pic:blipFill>
+                  <pic:spPr>
+                    <a:xfrm>
+                      <a:off x="0" y="0"/>
+                      <a:ext cx="5756911" cy="1889365"/>
+                    </a:xfrm>
+                    <a:prstGeom prst="rect">
+                      <a:avLst/>
+                    </a:prstGeom>
+                    <a:ln w="12700" cap="flat">
+                      <a:noFill/>
+                      <a:miter lim="400000"/>
+                    </a:ln>
+                    <a:effectLst/>
+                  </pic:spPr>
+                </pic:pic>
+              </a:graphicData>
+            </a:graphic>
+          </wp:anchor>
+        </w:drawing>
+      </w:r>
+    </w:p>
+    <w:p>
+      <w:pPr>
+        <w:pStyle w:val="Überschrift"/>
+        <w:rPr>
+          <w:lang w:val="en-US"/>
+        </w:rPr>
       </w:pPr>
       <w:bookmarkStart w:name="_Toc19" w:id="19"/>
       <w:r>
@@ -13599,65 +14608,25 @@
           <w:rtl w:val="0"/>
           <w:lang w:val="en-US"/>
         </w:rPr>
-        <w:t>Python OpenGL</w:t>
+        <w:t>Entwicklungsumgebung - Tools</w:t>
       </w:r>
       <w:bookmarkEnd w:id="19"/>
     </w:p>
     <w:p>
       <w:pPr>
-        <w:pStyle w:val="Text"/>
+        <w:pStyle w:val="Überschrift 2"/>
         <w:rPr>
           <w:lang w:val="en-US"/>
         </w:rPr>
       </w:pPr>
-      <w:r>
-        <w:rPr>
-          <w:rFonts w:ascii="Calibri" w:cs="Calibri" w:hAnsi="Calibri" w:eastAsia="Calibri"/>
+      <w:bookmarkStart w:name="_Toc20" w:id="20"/>
+      <w:r>
+        <w:rPr>
+          <w:rFonts w:ascii="Calibri Light" w:cs="Calibri Light" w:hAnsi="Calibri Light" w:eastAsia="Calibri Light"/>
           <w:rtl w:val="0"/>
           <w:lang w:val="en-US"/>
         </w:rPr>
-        <w:t>“</w:t>
-      </w:r>
-      <w:r>
-        <w:rPr>
-          <w:rFonts w:ascii="Calibri" w:cs="Calibri" w:hAnsi="Calibri" w:eastAsia="Calibri"/>
-          <w:rtl w:val="0"/>
-          <w:lang w:val="en-US"/>
-        </w:rPr>
-        <w:t>PyOpenGL is the most common cross platform Python binding to OpenGL and related APIs. The binding is created using the standard ctypes library, and is provided under an extremely liberal BSD-style Open-Source license.</w:t>
-      </w:r>
-      <w:r>
-        <w:rPr>
-          <w:rFonts w:ascii="Calibri" w:cs="Calibri" w:hAnsi="Calibri" w:eastAsia="Calibri"/>
-          <w:rtl w:val="0"/>
-          <w:lang w:val="en-US"/>
-        </w:rPr>
-        <w:t>”</w:t>
-      </w:r>
-      <w:r>
-        <w:rPr>
-          <w:rFonts w:ascii="Calibri" w:cs="Calibri" w:hAnsi="Calibri" w:eastAsia="Calibri"/>
-          <w:rtl w:val="0"/>
-          <w:lang w:val="en-US"/>
-        </w:rPr>
-        <w:t>[4]</w:t>
-      </w:r>
-    </w:p>
-    <w:p>
-      <w:pPr>
-        <w:pStyle w:val="Überschrift 3"/>
-        <w:rPr>
-          <w:lang w:val="en-US"/>
-        </w:rPr>
-      </w:pPr>
-      <w:bookmarkStart w:name="_Toc20" w:id="20"/>
-      <w:r>
-        <w:rPr>
-          <w:rFonts w:ascii="Calibri Light" w:cs="Calibri Light" w:hAnsi="Calibri Light" w:eastAsia="Calibri Light"/>
-          <w:rtl w:val="0"/>
-          <w:lang w:val="en-US"/>
-        </w:rPr>
-        <w:t>Code Snippets</w:t>
+        <w:t>Pycharm</w:t>
       </w:r>
       <w:bookmarkEnd w:id="20"/>
     </w:p>
@@ -13668,12 +14637,108 @@
           <w:lang w:val="en-US"/>
         </w:rPr>
       </w:pPr>
+      <w:r>
+        <w:rPr>
+          <w:rFonts w:ascii="Calibri" w:cs="Calibri" w:hAnsi="Calibri" w:eastAsia="Calibri"/>
+          <w:rtl w:val="0"/>
+          <w:lang w:val="en-US"/>
+        </w:rPr>
+        <w:t>“</w:t>
+      </w:r>
+      <w:r>
+        <w:rPr>
+          <w:rFonts w:ascii="Calibri" w:cs="Calibri" w:hAnsi="Calibri" w:eastAsia="Calibri"/>
+          <w:rtl w:val="0"/>
+          <w:lang w:val="en-US"/>
+        </w:rPr>
+        <w:t>PyQt is a set of Python v2 and v3 bindings for Digia's Qt application framework and runs on all platforms supported by Qt including Windows, MacOS/X and Linux. PyQt5 supports Qt v5. PyQt4 supports Qt v4 and will build against Qt v5. The bindings are implemented as a set of Python modules and contain over 620 classes.</w:t>
+      </w:r>
     </w:p>
     <w:p>
       <w:pPr>
+        <w:pStyle w:val="Text"/>
+        <w:rPr>
+          <w:lang w:val="en-US"/>
+        </w:rPr>
+      </w:pPr>
+      <w:r>
+        <w:rPr>
+          <w:rFonts w:ascii="Calibri" w:cs="Calibri" w:hAnsi="Calibri" w:eastAsia="Calibri"/>
+          <w:rtl w:val="0"/>
+          <w:lang w:val="en-US"/>
+        </w:rPr>
+        <w:t>Digia have announced that support for Qt v4 will cease at the end of 2015. PyQt5 and Qt v5 are strongly recommended for all new development.</w:t>
+      </w:r>
+    </w:p>
+    <w:p>
+      <w:pPr>
+        <w:pStyle w:val="Text"/>
+        <w:rPr>
+          <w:lang w:val="en-US"/>
+        </w:rPr>
+      </w:pPr>
+      <w:r>
+        <w:rPr>
+          <w:rFonts w:ascii="Calibri" w:cs="Calibri" w:hAnsi="Calibri" w:eastAsia="Calibri"/>
+          <w:rtl w:val="0"/>
+          <w:lang w:val="en-US"/>
+        </w:rPr>
+        <w:t>PyQt is dual licensed on all supported platforms under the GNU GPL v3 and the Riverbank Commercial License. Unlike Qt, PyQt is not available under the LGPL. You can purchase the commercial version of PyQt here. More information about licensing can be found in the License FAQ.</w:t>
+      </w:r>
+    </w:p>
+    <w:p>
+      <w:pPr>
+        <w:pStyle w:val="Text"/>
+        <w:rPr>
+          <w:lang w:val="en-US"/>
+        </w:rPr>
+      </w:pPr>
+      <w:r>
+        <w:rPr>
+          <w:rFonts w:ascii="Calibri" w:cs="Calibri" w:hAnsi="Calibri" w:eastAsia="Calibri"/>
+          <w:rtl w:val="0"/>
+          <w:lang w:val="en-US"/>
+        </w:rPr>
+        <w:t>PyQt does not include a copy of Qt. You must obtain a correctly licensed copy of Qt yourself. However, a binary Windows installers of the GPL version of both PyQt5 and PyQt4 are provided and this includes a copy of the LGPL version of Qt.</w:t>
+      </w:r>
+      <w:r>
+        <w:rPr>
+          <w:rFonts w:ascii="Calibri" w:cs="Calibri" w:hAnsi="Calibri" w:eastAsia="Calibri"/>
+          <w:rtl w:val="0"/>
+          <w:lang w:val="en-US"/>
+        </w:rPr>
+        <w:t>”</w:t>
+      </w:r>
+      <w:r>
+        <w:rPr>
+          <w:rFonts w:ascii="Calibri" w:cs="Calibri" w:hAnsi="Calibri" w:eastAsia="Calibri"/>
+          <w:rtl w:val="0"/>
+          <w:lang w:val="en-US"/>
+        </w:rPr>
+        <w:t>[</w:t>
+      </w:r>
+      <w:r>
+        <w:rPr>
+          <w:rFonts w:ascii="Calibri" w:cs="Calibri" w:hAnsi="Calibri" w:eastAsia="Calibri"/>
+          <w:rtl w:val="0"/>
+          <w:lang w:val="en-US"/>
+        </w:rPr>
+        <w:t>3</w:t>
+      </w:r>
+      <w:r>
+        <w:rPr>
+          <w:rFonts w:ascii="Calibri" w:cs="Calibri" w:hAnsi="Calibri" w:eastAsia="Calibri"/>
+          <w:rtl w:val="0"/>
+          <w:lang w:val="en-US"/>
+        </w:rPr>
+        <w:t>]</w:t>
+      </w:r>
+    </w:p>
+    <w:p>
+      <w:pPr>
         <w:pStyle w:val="Überschrift 2"/>
         <w:rPr>
-          <w:rtl w:val="0"/>
+          <w:lang w:val="en-US"/>
         </w:rPr>
       </w:pPr>
       <w:bookmarkStart w:name="_Toc21" w:id="21"/>
@@ -13683,7 +14748,7 @@
           <w:rtl w:val="0"/>
           <w:lang w:val="en-US"/>
         </w:rPr>
-        <w:t>Pillow</w:t>
+        <w:t>PyQt Designer</w:t>
       </w:r>
       <w:bookmarkEnd w:id="21"/>
     </w:p>
@@ -13691,40 +14756,196 @@
       <w:pPr>
         <w:pStyle w:val="Text"/>
         <w:rPr>
-          <w:rtl w:val="0"/>
+          <w:lang w:val="en-US"/>
         </w:rPr>
       </w:pPr>
       <w:r>
         <w:rPr>
           <w:rFonts w:ascii="Calibri" w:cs="Calibri" w:hAnsi="Calibri" w:eastAsia="Calibri"/>
           <w:rtl w:val="0"/>
-          <w:lang w:val="de-DE"/>
-        </w:rPr>
-        <w:t>Wird zum laden von Texturen verwendet.</w:t>
+          <w:lang w:val="en-US"/>
+        </w:rPr>
+        <w:t>“</w:t>
+      </w:r>
+      <w:r>
+        <w:rPr>
+          <w:rFonts w:ascii="Calibri" w:cs="Calibri" w:hAnsi="Calibri" w:eastAsia="Calibri"/>
+          <w:rtl w:val="0"/>
+          <w:lang w:val="en-US"/>
+        </w:rPr>
+        <w:t>Qt Designer is the Qt tool for designing and building graphical user interfaces. It allows you to design widgets, dialogs or complete main windows using on-screen forms and a simple drag-and-drop interface. It has the ability to preview your designs to ensure they work as you intended, and to allow you to prototype them with your users, before you have to write any code.</w:t>
+      </w:r>
+      <w:r>
+        <w:rPr>
+          <w:rFonts w:ascii="Calibri" w:cs="Calibri" w:hAnsi="Calibri" w:eastAsia="Calibri"/>
+          <w:rtl w:val="0"/>
+          <w:lang w:val="en-US"/>
+        </w:rPr>
+        <w:t>”</w:t>
+      </w:r>
+      <w:r>
+        <w:rPr>
+          <w:rFonts w:ascii="Calibri" w:cs="Calibri" w:hAnsi="Calibri" w:eastAsia="Calibri"/>
+          <w:rtl w:val="0"/>
+          <w:lang w:val="en-US"/>
+        </w:rPr>
+        <w:t>[</w:t>
+      </w:r>
+      <w:r>
+        <w:rPr>
+          <w:rFonts w:ascii="Calibri" w:cs="Calibri" w:hAnsi="Calibri" w:eastAsia="Calibri"/>
+          <w:rtl w:val="0"/>
+          <w:lang w:val="en-US"/>
+        </w:rPr>
+        <w:t>4</w:t>
+      </w:r>
+      <w:r>
+        <w:rPr>
+          <w:rFonts w:ascii="Calibri" w:cs="Calibri" w:hAnsi="Calibri" w:eastAsia="Calibri"/>
+          <w:rtl w:val="0"/>
+          <w:lang w:val="en-US"/>
+        </w:rPr>
+        <w:t>]</w:t>
       </w:r>
     </w:p>
     <w:p>
       <w:pPr>
+        <w:pStyle w:val="Überschrift 2"/>
+        <w:rPr>
+          <w:lang w:val="en-US"/>
+        </w:rPr>
+      </w:pPr>
+      <w:bookmarkStart w:name="_Toc22" w:id="22"/>
+      <w:r>
+        <w:rPr>
+          <w:rFonts w:ascii="Calibri Light" w:cs="Calibri Light" w:hAnsi="Calibri Light" w:eastAsia="Calibri Light"/>
+          <w:rtl w:val="0"/>
+          <w:lang w:val="en-US"/>
+        </w:rPr>
+        <w:t>Python OpenGL</w:t>
+      </w:r>
+      <w:bookmarkEnd w:id="22"/>
+    </w:p>
+    <w:p>
+      <w:pPr>
+        <w:pStyle w:val="Text"/>
+        <w:rPr>
+          <w:lang w:val="en-US"/>
+        </w:rPr>
+      </w:pPr>
+      <w:r>
+        <w:rPr>
+          <w:rFonts w:ascii="Calibri" w:cs="Calibri" w:hAnsi="Calibri" w:eastAsia="Calibri"/>
+          <w:rtl w:val="0"/>
+          <w:lang w:val="en-US"/>
+        </w:rPr>
+        <w:t>“</w:t>
+      </w:r>
+      <w:r>
+        <w:rPr>
+          <w:rFonts w:ascii="Calibri" w:cs="Calibri" w:hAnsi="Calibri" w:eastAsia="Calibri"/>
+          <w:rtl w:val="0"/>
+          <w:lang w:val="en-US"/>
+        </w:rPr>
+        <w:t>PyOpenGL is the most common cross platform Python binding to OpenGL and related APIs. The binding is created using the standard ctypes library, and is provided under an extremely liberal BSD-style Open-Source license.</w:t>
+      </w:r>
+      <w:r>
+        <w:rPr>
+          <w:rFonts w:ascii="Calibri" w:cs="Calibri" w:hAnsi="Calibri" w:eastAsia="Calibri"/>
+          <w:rtl w:val="0"/>
+          <w:lang w:val="en-US"/>
+        </w:rPr>
+        <w:t>”</w:t>
+      </w:r>
+      <w:r>
+        <w:rPr>
+          <w:rFonts w:ascii="Calibri" w:cs="Calibri" w:hAnsi="Calibri" w:eastAsia="Calibri"/>
+          <w:rtl w:val="0"/>
+          <w:lang w:val="en-US"/>
+        </w:rPr>
+        <w:t>[</w:t>
+      </w:r>
+      <w:r>
+        <w:rPr>
+          <w:rFonts w:ascii="Calibri" w:cs="Calibri" w:hAnsi="Calibri" w:eastAsia="Calibri"/>
+          <w:rtl w:val="0"/>
+          <w:lang w:val="en-US"/>
+        </w:rPr>
+        <w:t>5</w:t>
+      </w:r>
+      <w:r>
+        <w:rPr>
+          <w:rFonts w:ascii="Calibri" w:cs="Calibri" w:hAnsi="Calibri" w:eastAsia="Calibri"/>
+          <w:rtl w:val="0"/>
+          <w:lang w:val="en-US"/>
+        </w:rPr>
+        <w:t>]</w:t>
+      </w:r>
+    </w:p>
+    <w:p>
+      <w:pPr>
         <w:pStyle w:val="Überschrift 3"/>
-        <w:widowControl w:val="0"/>
-        <w:rPr>
+        <w:rPr>
+          <w:rtl w:val="0"/>
           <w:lang w:val="en-US"/>
         </w:rPr>
       </w:pPr>
-      <w:bookmarkStart w:name="_Toc22" w:id="22"/>
-      <w:r>
-        <w:rPr>
-          <w:rFonts w:ascii="Helvetica"/>
+      <w:bookmarkStart w:name="_Toc23" w:id="23"/>
+      <w:r>
+        <w:rPr>
+          <w:rFonts w:ascii="Calibri Light" w:cs="Calibri Light" w:hAnsi="Calibri Light" w:eastAsia="Calibri Light"/>
           <w:rtl w:val="0"/>
           <w:lang w:val="en-US"/>
         </w:rPr>
         <w:t>Code Snippets</w:t>
       </w:r>
-      <w:bookmarkEnd w:id="22"/>
+      <w:bookmarkEnd w:id="23"/>
+    </w:p>
+    <w:p>
+      <w:pPr>
+        <w:pStyle w:val="Text"/>
+        <w:rPr>
+          <w:lang w:val="en-US"/>
+        </w:rPr>
+      </w:pPr>
+    </w:p>
+    <w:p>
+      <w:pPr>
+        <w:pStyle w:val="Überschrift 2"/>
+        <w:rPr>
+          <w:rtl w:val="0"/>
+        </w:rPr>
+      </w:pPr>
+      <w:bookmarkStart w:name="_Toc24" w:id="24"/>
+      <w:r>
+        <w:rPr>
+          <w:rFonts w:ascii="Calibri Light" w:cs="Calibri Light" w:hAnsi="Calibri Light" w:eastAsia="Calibri Light"/>
+          <w:rtl w:val="0"/>
+          <w:lang w:val="en-US"/>
+        </w:rPr>
+        <w:t>Pillow</w:t>
+      </w:r>
+      <w:bookmarkEnd w:id="24"/>
+    </w:p>
+    <w:p>
+      <w:pPr>
+        <w:pStyle w:val="Text"/>
+        <w:rPr>
+          <w:rtl w:val="0"/>
+        </w:rPr>
+      </w:pPr>
+      <w:r>
+        <w:rPr>
+          <w:rFonts w:ascii="Calibri" w:cs="Calibri" w:hAnsi="Calibri" w:eastAsia="Calibri"/>
+          <w:rtl w:val="0"/>
+          <w:lang w:val="de-DE"/>
+        </w:rPr>
+        <w:t>Wird zum laden von Texturen verwendet.</w:t>
+      </w:r>
     </w:p>
     <w:tbl>
       <w:tblPr>
-        <w:tblW w:w="9062" w:type="dxa"/>
+        <w:tblW w:w="9061" w:type="dxa"/>
         <w:jc w:val="left"/>
         <w:tblInd w:w="108" w:type="dxa"/>
         <w:tblBorders>
@@ -13739,18 +14960,18 @@
         <w:tblLayout w:type="fixed"/>
       </w:tblPr>
       <w:tblGrid>
-        <w:gridCol w:w="9062"/>
+        <w:gridCol w:w="9061"/>
       </w:tblGrid>
       <w:tr>
         <w:tblPrEx>
           <w:shd w:val="clear" w:color="auto" w:fill="auto"/>
         </w:tblPrEx>
         <w:trPr>
-          <w:trHeight w:val="4810" w:hRule="atLeast"/>
+          <w:trHeight w:val="4467" w:hRule="atLeast"/>
         </w:trPr>
         <w:tc>
           <w:tcPr>
-            <w:tcW w:type="dxa" w:w="9062"/>
+            <w:tcW w:type="dxa" w:w="9061"/>
             <w:tcBorders>
               <w:top w:val="single" w:color="000000" w:sz="4" w:space="0" w:shadow="0" w:frame="0"/>
               <w:left w:val="single" w:color="000000" w:sz="4" w:space="0" w:shadow="0" w:frame="0"/>
@@ -13768,717 +14989,242 @@
           </w:tcPr>
           <w:p>
             <w:pPr>
-              <w:pStyle w:val="No Spacing"/>
-              <w:rPr>
-                <w:rFonts w:ascii="Calibri" w:cs="Calibri" w:hAnsi="Calibri" w:eastAsia="Calibri"/>
-                <w:caps w:val="0"/>
-                <w:smallCaps w:val="0"/>
-                <w:strike w:val="0"/>
-                <w:dstrike w:val="0"/>
-                <w:outline w:val="0"/>
-                <w:color w:val="000000"/>
-                <w:spacing w:val="0"/>
-                <w:kern w:val="0"/>
-                <w:position w:val="0"/>
-                <w:sz w:val="22"/>
-                <w:szCs w:val="22"/>
-                <w:u w:val="none" w:color="000000"/>
-                <w:vertAlign w:val="baseline"/>
-                <w:rtl w:val="0"/>
-                <w:lang w:val="en-US"/>
-              </w:rPr>
+              <w:pStyle w:val="Text"/>
             </w:pPr>
             <w:r>
               <w:rPr>
                 <w:rFonts w:ascii="Calibri" w:cs="Calibri" w:hAnsi="Calibri" w:eastAsia="Calibri"/>
-                <w:caps w:val="0"/>
-                <w:smallCaps w:val="0"/>
-                <w:strike w:val="0"/>
-                <w:dstrike w:val="0"/>
-                <w:outline w:val="0"/>
-                <w:color w:val="000000"/>
-                <w:spacing w:val="0"/>
-                <w:kern w:val="0"/>
-                <w:position w:val="0"/>
-                <w:sz w:val="22"/>
-                <w:szCs w:val="22"/>
-                <w:u w:val="none" w:color="000000"/>
-                <w:vertAlign w:val="baseline"/>
                 <w:rtl w:val="0"/>
-                <w:lang w:val="en-US"/>
               </w:rPr>
-              <w:t>image = open("./texture_moon.png")</w:t>
+              <w:t>im = open(imageName)</w:t>
             </w:r>
-          </w:p>
-          <w:p>
-            <w:pPr>
-              <w:pStyle w:val="No Spacing"/>
-              <w:rPr>
-                <w:rFonts w:ascii="Calibri" w:cs="Calibri" w:hAnsi="Calibri" w:eastAsia="Calibri"/>
-                <w:caps w:val="0"/>
-                <w:smallCaps w:val="0"/>
-                <w:strike w:val="0"/>
-                <w:dstrike w:val="0"/>
-                <w:outline w:val="0"/>
-                <w:color w:val="000000"/>
-                <w:spacing w:val="0"/>
-                <w:kern w:val="0"/>
-                <w:position w:val="0"/>
-                <w:sz w:val="22"/>
-                <w:szCs w:val="22"/>
-                <w:u w:val="none" w:color="000000"/>
-                <w:vertAlign w:val="baseline"/>
-                <w:rtl w:val="0"/>
-                <w:lang w:val="en-US"/>
-              </w:rPr>
-            </w:pPr>
-          </w:p>
-          <w:p>
-            <w:pPr>
-              <w:pStyle w:val="No Spacing"/>
-              <w:rPr>
-                <w:rFonts w:ascii="Calibri" w:cs="Calibri" w:hAnsi="Calibri" w:eastAsia="Calibri"/>
-                <w:caps w:val="0"/>
-                <w:smallCaps w:val="0"/>
-                <w:strike w:val="0"/>
-                <w:dstrike w:val="0"/>
-                <w:outline w:val="0"/>
-                <w:color w:val="000000"/>
-                <w:spacing w:val="0"/>
-                <w:kern w:val="0"/>
-                <w:position w:val="0"/>
-                <w:sz w:val="22"/>
-                <w:szCs w:val="22"/>
-                <w:u w:val="none" w:color="000000"/>
-                <w:vertAlign w:val="baseline"/>
-                <w:rtl w:val="0"/>
-                <w:lang w:val="en-US"/>
-              </w:rPr>
-            </w:pPr>
             <w:r>
               <w:rPr>
                 <w:rFonts w:ascii="Calibri" w:cs="Calibri" w:hAnsi="Calibri" w:eastAsia="Calibri"/>
-                <w:caps w:val="0"/>
-                <w:smallCaps w:val="0"/>
-                <w:strike w:val="0"/>
-                <w:dstrike w:val="0"/>
-                <w:outline w:val="0"/>
-                <w:color w:val="000000"/>
-                <w:spacing w:val="0"/>
-                <w:kern w:val="0"/>
-                <w:position w:val="0"/>
-                <w:sz w:val="22"/>
-                <w:szCs w:val="22"/>
-                <w:u w:val="none" w:color="000000"/>
-                <w:vertAlign w:val="baseline"/>
                 <w:rtl w:val="0"/>
-                <w:lang w:val="en-US"/>
               </w:rPr>
-              <w:t>ix = image.size[0]</w:t>
+              <w:br w:type="textWrapping"/>
             </w:r>
-          </w:p>
-          <w:p>
-            <w:pPr>
-              <w:pStyle w:val="No Spacing"/>
-              <w:rPr>
-                <w:rFonts w:ascii="Calibri" w:cs="Calibri" w:hAnsi="Calibri" w:eastAsia="Calibri"/>
-                <w:caps w:val="0"/>
-                <w:smallCaps w:val="0"/>
-                <w:strike w:val="0"/>
-                <w:dstrike w:val="0"/>
-                <w:outline w:val="0"/>
-                <w:color w:val="000000"/>
-                <w:spacing w:val="0"/>
-                <w:kern w:val="0"/>
-                <w:position w:val="0"/>
-                <w:sz w:val="22"/>
-                <w:szCs w:val="22"/>
-                <w:u w:val="none" w:color="000000"/>
-                <w:vertAlign w:val="baseline"/>
-                <w:rtl w:val="0"/>
-                <w:lang w:val="en-US"/>
-              </w:rPr>
-            </w:pPr>
             <w:r>
               <w:rPr>
                 <w:rFonts w:ascii="Calibri" w:cs="Calibri" w:hAnsi="Calibri" w:eastAsia="Calibri"/>
-                <w:caps w:val="0"/>
-                <w:smallCaps w:val="0"/>
-                <w:strike w:val="0"/>
-                <w:dstrike w:val="0"/>
-                <w:outline w:val="0"/>
-                <w:color w:val="000000"/>
-                <w:spacing w:val="0"/>
-                <w:kern w:val="0"/>
-                <w:position w:val="0"/>
-                <w:sz w:val="22"/>
-                <w:szCs w:val="22"/>
-                <w:u w:val="none" w:color="000000"/>
-                <w:vertAlign w:val="baseline"/>
                 <w:rtl w:val="0"/>
-                <w:lang w:val="en-US"/>
               </w:rPr>
-              <w:t>iy = image.size[1]</w:t>
+              <w:t>try:</w:t>
             </w:r>
-          </w:p>
-          <w:p>
-            <w:pPr>
-              <w:pStyle w:val="No Spacing"/>
-              <w:rPr>
-                <w:rFonts w:ascii="Calibri" w:cs="Calibri" w:hAnsi="Calibri" w:eastAsia="Calibri"/>
-                <w:caps w:val="0"/>
-                <w:smallCaps w:val="0"/>
-                <w:strike w:val="0"/>
-                <w:dstrike w:val="0"/>
-                <w:outline w:val="0"/>
-                <w:color w:val="000000"/>
-                <w:spacing w:val="0"/>
-                <w:kern w:val="0"/>
-                <w:position w:val="0"/>
-                <w:sz w:val="22"/>
-                <w:szCs w:val="22"/>
-                <w:u w:val="none" w:color="000000"/>
-                <w:vertAlign w:val="baseline"/>
-                <w:rtl w:val="0"/>
-                <w:lang w:val="en-US"/>
-              </w:rPr>
-            </w:pPr>
             <w:r>
               <w:rPr>
                 <w:rFonts w:ascii="Calibri" w:cs="Calibri" w:hAnsi="Calibri" w:eastAsia="Calibri"/>
-                <w:caps w:val="0"/>
-                <w:smallCaps w:val="0"/>
-                <w:strike w:val="0"/>
-                <w:dstrike w:val="0"/>
-                <w:outline w:val="0"/>
-                <w:color w:val="000000"/>
-                <w:spacing w:val="0"/>
-                <w:kern w:val="0"/>
-                <w:position w:val="0"/>
-                <w:sz w:val="22"/>
-                <w:szCs w:val="22"/>
-                <w:u w:val="none" w:color="000000"/>
-                <w:vertAlign w:val="baseline"/>
                 <w:rtl w:val="0"/>
-                <w:lang w:val="en-US"/>
               </w:rPr>
-              <w:t>image = image.convert("RGBA").tostring("raw", "RGBA")</w:t>
+              <w:br w:type="textWrapping"/>
+              <w:t xml:space="preserve">    </w:t>
             </w:r>
-          </w:p>
-          <w:p>
-            <w:pPr>
-              <w:pStyle w:val="No Spacing"/>
-              <w:rPr>
-                <w:rFonts w:ascii="Calibri" w:cs="Calibri" w:hAnsi="Calibri" w:eastAsia="Calibri"/>
-                <w:caps w:val="0"/>
-                <w:smallCaps w:val="0"/>
-                <w:strike w:val="0"/>
-                <w:dstrike w:val="0"/>
-                <w:outline w:val="0"/>
-                <w:color w:val="000000"/>
-                <w:spacing w:val="0"/>
-                <w:kern w:val="0"/>
-                <w:position w:val="0"/>
-                <w:sz w:val="22"/>
-                <w:szCs w:val="22"/>
-                <w:u w:val="none" w:color="000000"/>
-                <w:vertAlign w:val="baseline"/>
-                <w:rtl w:val="0"/>
-                <w:lang w:val="en-US"/>
-              </w:rPr>
-            </w:pPr>
-          </w:p>
-          <w:p>
-            <w:pPr>
-              <w:pStyle w:val="No Spacing"/>
-              <w:rPr>
-                <w:rFonts w:ascii="Calibri" w:cs="Calibri" w:hAnsi="Calibri" w:eastAsia="Calibri"/>
-                <w:caps w:val="0"/>
-                <w:smallCaps w:val="0"/>
-                <w:strike w:val="0"/>
-                <w:dstrike w:val="0"/>
-                <w:outline w:val="0"/>
-                <w:color w:val="000000"/>
-                <w:spacing w:val="0"/>
-                <w:kern w:val="0"/>
-                <w:position w:val="0"/>
-                <w:sz w:val="22"/>
-                <w:szCs w:val="22"/>
-                <w:u w:val="none" w:color="000000"/>
-                <w:vertAlign w:val="baseline"/>
-                <w:rtl w:val="0"/>
-                <w:lang w:val="en-US"/>
-              </w:rPr>
-            </w:pPr>
             <w:r>
               <w:rPr>
                 <w:rFonts w:ascii="Calibri" w:cs="Calibri" w:hAnsi="Calibri" w:eastAsia="Calibri"/>
-                <w:caps w:val="0"/>
-                <w:smallCaps w:val="0"/>
-                <w:strike w:val="0"/>
-                <w:dstrike w:val="0"/>
-                <w:outline w:val="0"/>
-                <w:color w:val="000000"/>
-                <w:spacing w:val="0"/>
-                <w:kern w:val="0"/>
-                <w:position w:val="0"/>
-                <w:sz w:val="22"/>
-                <w:szCs w:val="22"/>
-                <w:u w:val="none" w:color="000000"/>
-                <w:vertAlign w:val="baseline"/>
                 <w:rtl w:val="0"/>
-                <w:lang w:val="en-US"/>
               </w:rPr>
-              <w:t>textures = glGenTextures(2)</w:t>
+              <w:t># Note the conversion to RGB the crate bitmap is paletted!</w:t>
             </w:r>
-          </w:p>
-          <w:p>
-            <w:pPr>
-              <w:pStyle w:val="No Spacing"/>
-              <w:rPr>
-                <w:rFonts w:ascii="Calibri" w:cs="Calibri" w:hAnsi="Calibri" w:eastAsia="Calibri"/>
-                <w:caps w:val="0"/>
-                <w:smallCaps w:val="0"/>
-                <w:strike w:val="0"/>
-                <w:dstrike w:val="0"/>
-                <w:outline w:val="0"/>
-                <w:color w:val="000000"/>
-                <w:spacing w:val="0"/>
-                <w:kern w:val="0"/>
-                <w:position w:val="0"/>
-                <w:sz w:val="22"/>
-                <w:szCs w:val="22"/>
-                <w:u w:val="none" w:color="000000"/>
-                <w:vertAlign w:val="baseline"/>
-                <w:rtl w:val="0"/>
-                <w:lang w:val="en-US"/>
-              </w:rPr>
-            </w:pPr>
             <w:r>
               <w:rPr>
                 <w:rFonts w:ascii="Calibri" w:cs="Calibri" w:hAnsi="Calibri" w:eastAsia="Calibri"/>
-                <w:caps w:val="0"/>
-                <w:smallCaps w:val="0"/>
-                <w:strike w:val="0"/>
-                <w:dstrike w:val="0"/>
-                <w:outline w:val="0"/>
-                <w:color w:val="000000"/>
-                <w:spacing w:val="0"/>
-                <w:kern w:val="0"/>
-                <w:position w:val="0"/>
-                <w:sz w:val="22"/>
-                <w:szCs w:val="22"/>
-                <w:u w:val="none" w:color="000000"/>
-                <w:vertAlign w:val="baseline"/>
                 <w:rtl w:val="0"/>
-                <w:lang w:val="en-US"/>
               </w:rPr>
-              <w:t>glBindTexture(GL_TEXTURE_2D, int(textures[0]))  # 2d texture (x and y size)</w:t>
+              <w:br w:type="textWrapping"/>
+              <w:t xml:space="preserve">    </w:t>
             </w:r>
-          </w:p>
-          <w:p>
-            <w:pPr>
-              <w:pStyle w:val="No Spacing"/>
-              <w:rPr>
-                <w:rFonts w:ascii="Calibri" w:cs="Calibri" w:hAnsi="Calibri" w:eastAsia="Calibri"/>
-                <w:caps w:val="0"/>
-                <w:smallCaps w:val="0"/>
-                <w:strike w:val="0"/>
-                <w:dstrike w:val="0"/>
-                <w:outline w:val="0"/>
-                <w:color w:val="000000"/>
-                <w:spacing w:val="0"/>
-                <w:kern w:val="0"/>
-                <w:position w:val="0"/>
-                <w:sz w:val="22"/>
-                <w:szCs w:val="22"/>
-                <w:u w:val="none" w:color="000000"/>
-                <w:vertAlign w:val="baseline"/>
-                <w:rtl w:val="0"/>
-                <w:lang w:val="en-US"/>
-              </w:rPr>
-            </w:pPr>
-          </w:p>
-          <w:p>
-            <w:pPr>
-              <w:pStyle w:val="No Spacing"/>
-              <w:rPr>
-                <w:rFonts w:ascii="Calibri" w:cs="Calibri" w:hAnsi="Calibri" w:eastAsia="Calibri"/>
-                <w:caps w:val="0"/>
-                <w:smallCaps w:val="0"/>
-                <w:strike w:val="0"/>
-                <w:dstrike w:val="0"/>
-                <w:outline w:val="0"/>
-                <w:color w:val="000000"/>
-                <w:spacing w:val="0"/>
-                <w:kern w:val="0"/>
-                <w:position w:val="0"/>
-                <w:sz w:val="22"/>
-                <w:szCs w:val="22"/>
-                <w:u w:val="none" w:color="000000"/>
-                <w:vertAlign w:val="baseline"/>
-                <w:rtl w:val="0"/>
-                <w:lang w:val="en-US"/>
-              </w:rPr>
-            </w:pPr>
             <w:r>
               <w:rPr>
                 <w:rFonts w:ascii="Calibri" w:cs="Calibri" w:hAnsi="Calibri" w:eastAsia="Calibri"/>
-                <w:caps w:val="0"/>
-                <w:smallCaps w:val="0"/>
-                <w:strike w:val="0"/>
-                <w:dstrike w:val="0"/>
-                <w:outline w:val="0"/>
-                <w:color w:val="000000"/>
-                <w:spacing w:val="0"/>
-                <w:kern w:val="0"/>
-                <w:position w:val="0"/>
-                <w:sz w:val="22"/>
-                <w:szCs w:val="22"/>
-                <w:u w:val="none" w:color="000000"/>
-                <w:vertAlign w:val="baseline"/>
                 <w:rtl w:val="0"/>
-                <w:lang w:val="en-US"/>
               </w:rPr>
-              <w:t>glBindTexture(GL_TEXTURE_2D, int(textures[0]))</w:t>
+              <w:t>im = im.convert('RGB')</w:t>
             </w:r>
-          </w:p>
-          <w:p>
-            <w:pPr>
-              <w:pStyle w:val="No Spacing"/>
-              <w:rPr>
-                <w:rFonts w:ascii="Calibri" w:cs="Calibri" w:hAnsi="Calibri" w:eastAsia="Calibri"/>
-                <w:caps w:val="0"/>
-                <w:smallCaps w:val="0"/>
-                <w:strike w:val="0"/>
-                <w:dstrike w:val="0"/>
-                <w:outline w:val="0"/>
-                <w:color w:val="000000"/>
-                <w:spacing w:val="0"/>
-                <w:kern w:val="0"/>
-                <w:position w:val="0"/>
-                <w:sz w:val="22"/>
-                <w:szCs w:val="22"/>
-                <w:u w:val="none" w:color="000000"/>
-                <w:vertAlign w:val="baseline"/>
-                <w:rtl w:val="0"/>
-                <w:lang w:val="en-US"/>
-              </w:rPr>
-            </w:pPr>
             <w:r>
               <w:rPr>
                 <w:rFonts w:ascii="Calibri" w:cs="Calibri" w:hAnsi="Calibri" w:eastAsia="Calibri"/>
-                <w:caps w:val="0"/>
-                <w:smallCaps w:val="0"/>
-                <w:strike w:val="0"/>
-                <w:dstrike w:val="0"/>
-                <w:outline w:val="0"/>
-                <w:color w:val="000000"/>
-                <w:spacing w:val="0"/>
-                <w:kern w:val="0"/>
-                <w:position w:val="0"/>
-                <w:sz w:val="22"/>
-                <w:szCs w:val="22"/>
-                <w:u w:val="none" w:color="000000"/>
-                <w:vertAlign w:val="baseline"/>
                 <w:rtl w:val="0"/>
-                <w:lang w:val="en-US"/>
               </w:rPr>
-              <w:t>glTexParameteri(GL_TEXTURE_2D, GL_TEXTURE_MAG_FILTER, GL_LINEAR)</w:t>
+              <w:br w:type="textWrapping"/>
+              <w:t xml:space="preserve">    </w:t>
             </w:r>
-          </w:p>
-          <w:p>
-            <w:pPr>
-              <w:pStyle w:val="No Spacing"/>
-              <w:rPr>
-                <w:rFonts w:ascii="Calibri" w:cs="Calibri" w:hAnsi="Calibri" w:eastAsia="Calibri"/>
-                <w:caps w:val="0"/>
-                <w:smallCaps w:val="0"/>
-                <w:strike w:val="0"/>
-                <w:dstrike w:val="0"/>
-                <w:outline w:val="0"/>
-                <w:color w:val="000000"/>
-                <w:spacing w:val="0"/>
-                <w:kern w:val="0"/>
-                <w:position w:val="0"/>
-                <w:sz w:val="22"/>
-                <w:szCs w:val="22"/>
-                <w:u w:val="none" w:color="000000"/>
-                <w:vertAlign w:val="baseline"/>
-                <w:rtl w:val="0"/>
-                <w:lang w:val="en-US"/>
-              </w:rPr>
-            </w:pPr>
             <w:r>
               <w:rPr>
                 <w:rFonts w:ascii="Calibri" w:cs="Calibri" w:hAnsi="Calibri" w:eastAsia="Calibri"/>
-                <w:caps w:val="0"/>
-                <w:smallCaps w:val="0"/>
-                <w:strike w:val="0"/>
-                <w:dstrike w:val="0"/>
-                <w:outline w:val="0"/>
-                <w:color w:val="000000"/>
-                <w:spacing w:val="0"/>
-                <w:kern w:val="0"/>
-                <w:position w:val="0"/>
-                <w:sz w:val="22"/>
-                <w:szCs w:val="22"/>
-                <w:u w:val="none" w:color="000000"/>
-                <w:vertAlign w:val="baseline"/>
                 <w:rtl w:val="0"/>
-                <w:lang w:val="en-US"/>
               </w:rPr>
-              <w:t>glTexParameteri(GL_TEXTURE_2D, GL_TEXTURE_MIN_FILTER, GL_LINEAR_MIPMAP_NEAREST)</w:t>
+              <w:t>ix, iy, image = im.size[0], im.size[1], im.tostring("raw", "RGBA", 0, -1)</w:t>
             </w:r>
-          </w:p>
-          <w:p>
-            <w:pPr>
-              <w:pStyle w:val="No Spacing"/>
-              <w:rPr>
-                <w:rFonts w:ascii="Calibri" w:cs="Calibri" w:hAnsi="Calibri" w:eastAsia="Calibri"/>
-                <w:caps w:val="0"/>
-                <w:smallCaps w:val="0"/>
-                <w:strike w:val="0"/>
-                <w:dstrike w:val="0"/>
-                <w:outline w:val="0"/>
-                <w:color w:val="000000"/>
-                <w:spacing w:val="0"/>
-                <w:kern w:val="0"/>
-                <w:position w:val="0"/>
-                <w:sz w:val="22"/>
-                <w:szCs w:val="22"/>
-                <w:u w:val="none" w:color="000000"/>
-                <w:vertAlign w:val="baseline"/>
-                <w:rtl w:val="0"/>
-                <w:lang w:val="en-US"/>
-              </w:rPr>
-            </w:pPr>
             <w:r>
               <w:rPr>
                 <w:rFonts w:ascii="Calibri" w:cs="Calibri" w:hAnsi="Calibri" w:eastAsia="Calibri"/>
-                <w:caps w:val="0"/>
-                <w:smallCaps w:val="0"/>
-                <w:strike w:val="0"/>
-                <w:dstrike w:val="0"/>
-                <w:outline w:val="0"/>
-                <w:color w:val="000000"/>
-                <w:spacing w:val="0"/>
-                <w:kern w:val="0"/>
-                <w:position w:val="0"/>
-                <w:sz w:val="22"/>
-                <w:szCs w:val="22"/>
-                <w:u w:val="none" w:color="000000"/>
-                <w:vertAlign w:val="baseline"/>
                 <w:rtl w:val="0"/>
-                <w:lang w:val="en-US"/>
               </w:rPr>
-              <w:t>gluBuild2DMipmaps(GL_TEXTURE_2D, 3, ix, iy, GL_RGBA, GL_UNSIGNED_BYTE, image)</w:t>
+              <w:br w:type="textWrapping"/>
             </w:r>
-          </w:p>
-          <w:p>
-            <w:pPr>
-              <w:pStyle w:val="No Spacing"/>
-              <w:rPr>
-                <w:rFonts w:ascii="Calibri" w:cs="Calibri" w:hAnsi="Calibri" w:eastAsia="Calibri"/>
-                <w:caps w:val="0"/>
-                <w:smallCaps w:val="0"/>
-                <w:strike w:val="0"/>
-                <w:dstrike w:val="0"/>
-                <w:outline w:val="0"/>
-                <w:color w:val="000000"/>
-                <w:spacing w:val="0"/>
-                <w:kern w:val="0"/>
-                <w:position w:val="0"/>
-                <w:sz w:val="22"/>
-                <w:szCs w:val="22"/>
-                <w:u w:val="none" w:color="000000"/>
-                <w:vertAlign w:val="baseline"/>
-                <w:rtl w:val="0"/>
-                <w:lang w:val="en-US"/>
-              </w:rPr>
-            </w:pPr>
-          </w:p>
-          <w:p>
-            <w:pPr>
-              <w:pStyle w:val="No Spacing"/>
-              <w:rPr>
-                <w:rFonts w:ascii="Calibri" w:cs="Calibri" w:hAnsi="Calibri" w:eastAsia="Calibri"/>
-                <w:caps w:val="0"/>
-                <w:smallCaps w:val="0"/>
-                <w:strike w:val="0"/>
-                <w:dstrike w:val="0"/>
-                <w:outline w:val="0"/>
-                <w:color w:val="000000"/>
-                <w:spacing w:val="0"/>
-                <w:kern w:val="0"/>
-                <w:position w:val="0"/>
-                <w:sz w:val="22"/>
-                <w:szCs w:val="22"/>
-                <w:u w:val="none" w:color="000000"/>
-                <w:vertAlign w:val="baseline"/>
-                <w:rtl w:val="0"/>
-                <w:lang w:val="en-US"/>
-              </w:rPr>
-            </w:pPr>
             <w:r>
               <w:rPr>
                 <w:rFonts w:ascii="Calibri" w:cs="Calibri" w:hAnsi="Calibri" w:eastAsia="Calibri"/>
-                <w:caps w:val="0"/>
-                <w:smallCaps w:val="0"/>
-                <w:strike w:val="0"/>
-                <w:dstrike w:val="0"/>
-                <w:outline w:val="0"/>
-                <w:color w:val="000000"/>
-                <w:spacing w:val="0"/>
-                <w:kern w:val="0"/>
-                <w:position w:val="0"/>
-                <w:sz w:val="22"/>
-                <w:szCs w:val="22"/>
-                <w:u w:val="none" w:color="000000"/>
-                <w:vertAlign w:val="baseline"/>
                 <w:rtl w:val="0"/>
-                <w:lang w:val="en-US"/>
               </w:rPr>
-              <w:t>planet = gluNewQuadric()</w:t>
+              <w:t>except SystemError:</w:t>
             </w:r>
-          </w:p>
-          <w:p>
-            <w:pPr>
-              <w:pStyle w:val="No Spacing"/>
-              <w:rPr>
-                <w:rFonts w:ascii="Calibri" w:cs="Calibri" w:hAnsi="Calibri" w:eastAsia="Calibri"/>
-                <w:caps w:val="0"/>
-                <w:smallCaps w:val="0"/>
-                <w:strike w:val="0"/>
-                <w:dstrike w:val="0"/>
-                <w:outline w:val="0"/>
-                <w:color w:val="000000"/>
-                <w:spacing w:val="0"/>
-                <w:kern w:val="0"/>
-                <w:position w:val="0"/>
-                <w:sz w:val="22"/>
-                <w:szCs w:val="22"/>
-                <w:u w:val="none" w:color="000000"/>
-                <w:vertAlign w:val="baseline"/>
-                <w:rtl w:val="0"/>
-                <w:lang w:val="en-US"/>
-              </w:rPr>
-            </w:pPr>
             <w:r>
               <w:rPr>
                 <w:rFonts w:ascii="Calibri" w:cs="Calibri" w:hAnsi="Calibri" w:eastAsia="Calibri"/>
-                <w:caps w:val="0"/>
-                <w:smallCaps w:val="0"/>
-                <w:strike w:val="0"/>
-                <w:dstrike w:val="0"/>
-                <w:outline w:val="0"/>
-                <w:color w:val="000000"/>
-                <w:spacing w:val="0"/>
-                <w:kern w:val="0"/>
-                <w:position w:val="0"/>
-                <w:sz w:val="22"/>
-                <w:szCs w:val="22"/>
-                <w:u w:val="none" w:color="000000"/>
-                <w:vertAlign w:val="baseline"/>
                 <w:rtl w:val="0"/>
-                <w:lang w:val="en-US"/>
               </w:rPr>
-              <w:t>gluQuadricNormals(planet, GLU_SMOOTH)  # Create Smooth Normals (NEW)</w:t>
+              <w:br w:type="textWrapping"/>
+              <w:t xml:space="preserve">    </w:t>
             </w:r>
-          </w:p>
-          <w:p>
-            <w:pPr>
-              <w:pStyle w:val="No Spacing"/>
-              <w:rPr>
-                <w:rFonts w:ascii="Calibri" w:cs="Calibri" w:hAnsi="Calibri" w:eastAsia="Calibri"/>
-                <w:caps w:val="0"/>
-                <w:smallCaps w:val="0"/>
-                <w:strike w:val="0"/>
-                <w:dstrike w:val="0"/>
-                <w:outline w:val="0"/>
-                <w:color w:val="000000"/>
-                <w:spacing w:val="0"/>
-                <w:kern w:val="0"/>
-                <w:position w:val="0"/>
-                <w:sz w:val="22"/>
-                <w:szCs w:val="22"/>
-                <w:u w:val="none" w:color="000000"/>
-                <w:vertAlign w:val="baseline"/>
-                <w:rtl w:val="0"/>
-                <w:lang w:val="en-US"/>
-              </w:rPr>
-            </w:pPr>
             <w:r>
               <w:rPr>
                 <w:rFonts w:ascii="Calibri" w:cs="Calibri" w:hAnsi="Calibri" w:eastAsia="Calibri"/>
-                <w:caps w:val="0"/>
-                <w:smallCaps w:val="0"/>
-                <w:strike w:val="0"/>
-                <w:dstrike w:val="0"/>
-                <w:outline w:val="0"/>
-                <w:color w:val="000000"/>
-                <w:spacing w:val="0"/>
-                <w:kern w:val="0"/>
-                <w:position w:val="0"/>
-                <w:sz w:val="22"/>
-                <w:szCs w:val="22"/>
-                <w:u w:val="none" w:color="000000"/>
-                <w:vertAlign w:val="baseline"/>
                 <w:rtl w:val="0"/>
-                <w:lang w:val="en-US"/>
               </w:rPr>
-              <w:t>gluQuadricTexture(planet, GL_TRUE)  # Create Texture Coords (NEW)</w:t>
+              <w:t>ix, iy, image = im.size[0], im.size[1], im.tostring("raw", "RGBX", 0, -1)</w:t>
             </w:r>
-          </w:p>
-          <w:p>
-            <w:pPr>
-              <w:pStyle w:val="Text"/>
-              <w:spacing w:after="0" w:line="240" w:lineRule="auto"/>
-              <w:rPr>
-                <w:rFonts w:ascii="Calibri" w:cs="Calibri" w:hAnsi="Calibri" w:eastAsia="Calibri"/>
-                <w:caps w:val="0"/>
-                <w:smallCaps w:val="0"/>
-                <w:strike w:val="0"/>
-                <w:dstrike w:val="0"/>
-                <w:outline w:val="0"/>
-                <w:color w:val="000000"/>
-                <w:spacing w:val="0"/>
-                <w:kern w:val="0"/>
-                <w:position w:val="0"/>
-                <w:sz w:val="22"/>
-                <w:szCs w:val="22"/>
-                <w:u w:val="none" w:color="000000"/>
-                <w:vertAlign w:val="baseline"/>
-                <w:rtl w:val="0"/>
-                <w:lang w:val="en-US"/>
-              </w:rPr>
-            </w:pPr>
-          </w:p>
-          <w:p>
-            <w:pPr>
-              <w:pStyle w:val="Text"/>
-              <w:spacing w:after="0" w:line="240" w:lineRule="auto"/>
-            </w:pPr>
             <w:r>
               <w:rPr>
                 <w:rFonts w:ascii="Calibri" w:cs="Calibri" w:hAnsi="Calibri" w:eastAsia="Calibri"/>
-                <w:caps w:val="0"/>
-                <w:smallCaps w:val="0"/>
-                <w:strike w:val="0"/>
-                <w:dstrike w:val="0"/>
-                <w:outline w:val="0"/>
-                <w:color w:val="000000"/>
-                <w:spacing w:val="0"/>
-                <w:kern w:val="0"/>
-                <w:position w:val="0"/>
-                <w:sz w:val="22"/>
-                <w:szCs w:val="22"/>
-                <w:u w:val="none" w:color="000000"/>
-                <w:vertAlign w:val="baseline"/>
                 <w:rtl w:val="0"/>
-                <w:lang w:val="en-US"/>
               </w:rPr>
-              <w:t>return Planet</w:t>
+              <w:br w:type="textWrapping"/>
+            </w:r>
+            <w:r>
+              <w:rPr>
+                <w:rFonts w:ascii="Calibri" w:cs="Calibri" w:hAnsi="Calibri" w:eastAsia="Calibri"/>
+                <w:rtl w:val="0"/>
+              </w:rPr>
+              <w:t>assert ix*iy*4 == len(image), """Image size != expected array size"""</w:t>
+            </w:r>
+            <w:r>
+              <w:rPr>
+                <w:rFonts w:ascii="Calibri" w:cs="Calibri" w:hAnsi="Calibri" w:eastAsia="Calibri"/>
+                <w:rtl w:val="0"/>
+              </w:rPr>
+              <w:br w:type="textWrapping"/>
+            </w:r>
+            <w:r>
+              <w:rPr>
+                <w:rFonts w:ascii="Calibri" w:cs="Calibri" w:hAnsi="Calibri" w:eastAsia="Calibri"/>
+                <w:rtl w:val="0"/>
+              </w:rPr>
+              <w:t>IDs = []</w:t>
+            </w:r>
+            <w:r>
+              <w:rPr>
+                <w:rFonts w:ascii="Calibri" w:cs="Calibri" w:hAnsi="Calibri" w:eastAsia="Calibri"/>
+                <w:rtl w:val="0"/>
+              </w:rPr>
+              <w:br w:type="textWrapping"/>
+            </w:r>
+            <w:r>
+              <w:rPr>
+                <w:rFonts w:ascii="Calibri" w:cs="Calibri" w:hAnsi="Calibri" w:eastAsia="Calibri"/>
+                <w:rtl w:val="0"/>
+              </w:rPr>
+              <w:t># a Nearest-filtered texture...</w:t>
+            </w:r>
+            <w:r>
+              <w:rPr>
+                <w:rFonts w:ascii="Calibri" w:cs="Calibri" w:hAnsi="Calibri" w:eastAsia="Calibri"/>
+                <w:rtl w:val="0"/>
+              </w:rPr>
+              <w:br w:type="textWrapping"/>
+            </w:r>
+            <w:r>
+              <w:rPr>
+                <w:rFonts w:ascii="Calibri" w:cs="Calibri" w:hAnsi="Calibri" w:eastAsia="Calibri"/>
+                <w:rtl w:val="0"/>
+              </w:rPr>
+              <w:t>ID = glGenTextures(1)</w:t>
+            </w:r>
+            <w:r>
+              <w:rPr>
+                <w:rFonts w:ascii="Calibri" w:cs="Calibri" w:hAnsi="Calibri" w:eastAsia="Calibri"/>
+                <w:rtl w:val="0"/>
+              </w:rPr>
+              <w:br w:type="textWrapping"/>
+            </w:r>
+            <w:r>
+              <w:rPr>
+                <w:rFonts w:ascii="Calibri" w:cs="Calibri" w:hAnsi="Calibri" w:eastAsia="Calibri"/>
+                <w:rtl w:val="0"/>
+              </w:rPr>
+              <w:t>IDs.append(ID)</w:t>
+            </w:r>
+            <w:r>
+              <w:rPr>
+                <w:rFonts w:ascii="Calibri" w:cs="Calibri" w:hAnsi="Calibri" w:eastAsia="Calibri"/>
+                <w:rtl w:val="0"/>
+              </w:rPr>
+              <w:br w:type="textWrapping"/>
+            </w:r>
+            <w:r>
+              <w:rPr>
+                <w:rFonts w:ascii="Calibri" w:cs="Calibri" w:hAnsi="Calibri" w:eastAsia="Calibri"/>
+                <w:rtl w:val="0"/>
+              </w:rPr>
+              <w:t>glBindTexture(GL_TEXTURE_2D, ID)</w:t>
+            </w:r>
+            <w:r>
+              <w:rPr>
+                <w:rFonts w:ascii="Calibri" w:cs="Calibri" w:hAnsi="Calibri" w:eastAsia="Calibri"/>
+                <w:rtl w:val="0"/>
+              </w:rPr>
+              <w:br w:type="textWrapping"/>
+            </w:r>
+            <w:r>
+              <w:rPr>
+                <w:rFonts w:ascii="Calibri" w:cs="Calibri" w:hAnsi="Calibri" w:eastAsia="Calibri"/>
+                <w:rtl w:val="0"/>
+              </w:rPr>
+              <w:t>glPixelStorei(GL_UNPACK_ALIGNMENT, 1)</w:t>
+            </w:r>
+            <w:r>
+              <w:rPr>
+                <w:rFonts w:ascii="Calibri" w:cs="Calibri" w:hAnsi="Calibri" w:eastAsia="Calibri"/>
+                <w:rtl w:val="0"/>
+              </w:rPr>
+              <w:br w:type="textWrapping"/>
+            </w:r>
+            <w:r>
+              <w:rPr>
+                <w:rFonts w:ascii="Calibri" w:cs="Calibri" w:hAnsi="Calibri" w:eastAsia="Calibri"/>
+                <w:rtl w:val="0"/>
+              </w:rPr>
+              <w:t>glTexParameteri(GL_TEXTURE_2D, GL_TEXTURE_MAG_FILTER, GL_NEAREST)</w:t>
+            </w:r>
+            <w:r>
+              <w:rPr>
+                <w:rFonts w:ascii="Calibri" w:cs="Calibri" w:hAnsi="Calibri" w:eastAsia="Calibri"/>
+                <w:rtl w:val="0"/>
+              </w:rPr>
+              <w:br w:type="textWrapping"/>
+            </w:r>
+            <w:r>
+              <w:rPr>
+                <w:rFonts w:ascii="Calibri" w:cs="Calibri" w:hAnsi="Calibri" w:eastAsia="Calibri"/>
+                <w:rtl w:val="0"/>
+              </w:rPr>
+              <w:t>glTexParameteri(GL_TEXTURE_2D, GL_TEXTURE_MIN_FILTER, GL_NEAREST)</w:t>
+            </w:r>
+            <w:r>
+              <w:rPr>
+                <w:rFonts w:ascii="Calibri" w:cs="Calibri" w:hAnsi="Calibri" w:eastAsia="Calibri"/>
+                <w:rtl w:val="0"/>
+              </w:rPr>
+              <w:br w:type="textWrapping"/>
+            </w:r>
+            <w:r>
+              <w:rPr>
+                <w:rFonts w:ascii="Calibri" w:cs="Calibri" w:hAnsi="Calibri" w:eastAsia="Calibri"/>
+                <w:rtl w:val="0"/>
+              </w:rPr>
+              <w:t>glTexImage2D(GL_TEXTURE_2D, 0, 3, ix, iy, 0, GL_RGBA, GL_UNSIGNED_BYTE, image)</w:t>
             </w:r>
           </w:p>
         </w:tc>
@@ -14488,11 +15234,20 @@
       <w:pPr>
         <w:pStyle w:val="Überschrift 3"/>
         <w:widowControl w:val="0"/>
-        <w:spacing w:line="240" w:lineRule="auto"/>
         <w:rPr>
           <w:lang w:val="en-US"/>
         </w:rPr>
       </w:pPr>
+      <w:bookmarkStart w:name="_Toc25" w:id="25"/>
+      <w:r>
+        <w:rPr>
+          <w:rFonts w:ascii="Helvetica"/>
+          <w:rtl w:val="0"/>
+          <w:lang w:val="en-US"/>
+        </w:rPr>
+        <w:t>Code Snippets</w:t>
+      </w:r>
+      <w:bookmarkEnd w:id="25"/>
     </w:p>
     <w:p>
       <w:pPr>
@@ -14501,7 +15256,7 @@
           <w:rtl w:val="0"/>
         </w:rPr>
       </w:pPr>
-      <w:bookmarkStart w:name="_Toc23" w:id="23"/>
+      <w:bookmarkStart w:name="_Toc26" w:id="26"/>
       <w:r>
         <w:rPr>
           <w:rFonts w:ascii="Calibri Light" w:cs="Calibri Light" w:hAnsi="Calibri Light" w:eastAsia="Calibri Light"/>
@@ -14510,7 +15265,7 @@
         </w:rPr>
         <w:t>Quellen</w:t>
       </w:r>
-      <w:bookmarkEnd w:id="23"/>
+      <w:bookmarkEnd w:id="26"/>
     </w:p>
     <w:p>
       <w:pPr>
@@ -14527,10 +15282,10 @@
         </w:rPr>
         <w:t xml:space="preserve">[1] Pylint: </w:t>
       </w:r>
-      <w:hyperlink r:id="rId15" w:history="1">
+      <w:hyperlink r:id="rId18" w:history="1">
         <w:r>
           <w:rPr>
-            <w:rStyle w:val="Hyperlink.1"/>
+            <w:rStyle w:val="Hyperlink.0"/>
             <w:rFonts w:ascii="Calibri" w:cs="Calibri" w:hAnsi="Calibri" w:eastAsia="Calibri"/>
             <w:rtl w:val="0"/>
           </w:rPr>
@@ -14548,6 +15303,40 @@
     </w:p>
     <w:p>
       <w:pPr>
+        <w:pStyle w:val="Text A"/>
+        <w:rPr>
+          <w:rtl w:val="0"/>
+        </w:rPr>
+      </w:pPr>
+      <w:r>
+        <w:rPr>
+          <w:rFonts w:ascii="Calibri" w:cs="Calibri" w:hAnsi="Calibri" w:eastAsia="Calibri"/>
+          <w:rtl w:val="0"/>
+          <w:lang w:val="de-DE"/>
+        </w:rPr>
+        <w:t xml:space="preserve">[2] Unittest: </w:t>
+      </w:r>
+      <w:hyperlink r:id="rId19" w:history="1">
+        <w:r>
+          <w:rPr>
+            <w:rStyle w:val="Hyperlink.0"/>
+            <w:rFonts w:ascii="Calibri" w:cs="Calibri" w:hAnsi="Calibri" w:eastAsia="Calibri"/>
+            <w:rtl w:val="0"/>
+          </w:rPr>
+          <w:t>https://docs.python.org/2/library/unittest.html</w:t>
+        </w:r>
+      </w:hyperlink>
+      <w:r>
+        <w:rPr>
+          <w:rFonts w:ascii="Calibri" w:cs="Calibri" w:hAnsi="Calibri" w:eastAsia="Calibri"/>
+          <w:rtl w:val="0"/>
+          <w:lang w:val="de-DE"/>
+        </w:rPr>
+        <w:t>, gesehen am 28.03.2015</w:t>
+      </w:r>
+    </w:p>
+    <w:p>
+      <w:pPr>
         <w:pStyle w:val="Text"/>
         <w:tabs>
           <w:tab w:val="left" w:pos="1373"/>
@@ -14569,7 +15358,7 @@
           <w:rtl w:val="0"/>
           <w:lang w:val="de-DE"/>
         </w:rPr>
-        <w:t>2</w:t>
+        <w:t>3</w:t>
       </w:r>
       <w:r>
         <w:rPr>
@@ -14578,7 +15367,7 @@
         </w:rPr>
         <w:t xml:space="preserve">] Pycharm : </w:t>
       </w:r>
-      <w:hyperlink r:id="rId16" w:history="1">
+      <w:hyperlink r:id="rId20" w:history="1">
         <w:r>
           <w:rPr>
             <w:rStyle w:val="Hyperlink.2"/>
@@ -14618,7 +15407,7 @@
           <w:rtl w:val="0"/>
           <w:lang w:val="de-DE"/>
         </w:rPr>
-        <w:t>3</w:t>
+        <w:t>4</w:t>
       </w:r>
       <w:r>
         <w:rPr>
@@ -14628,7 +15417,7 @@
         </w:rPr>
         <w:t xml:space="preserve">] PyQT Designer: </w:t>
       </w:r>
-      <w:hyperlink r:id="rId17" w:history="1">
+      <w:hyperlink r:id="rId21" w:history="1">
         <w:r>
           <w:rPr>
             <w:rStyle w:val="Hyperlink.2"/>
@@ -14679,7 +15468,7 @@
           <w:rtl w:val="0"/>
           <w:lang w:val="de-DE"/>
         </w:rPr>
-        <w:t>4</w:t>
+        <w:t>5</w:t>
       </w:r>
       <w:r>
         <w:rPr>
@@ -14689,7 +15478,7 @@
         </w:rPr>
         <w:t xml:space="preserve">] PythonOpenGL: </w:t>
       </w:r>
-      <w:hyperlink r:id="rId18" w:history="1">
+      <w:hyperlink r:id="rId22" w:history="1">
         <w:r>
           <w:rPr>
             <w:rStyle w:val="Hyperlink.2"/>
@@ -14710,10 +15499,10 @@
       </w:r>
     </w:p>
     <w:sectPr>
-      <w:headerReference w:type="default" r:id="rId19"/>
-      <w:headerReference w:type="first" r:id="rId20"/>
-      <w:footerReference w:type="default" r:id="rId21"/>
-      <w:footerReference w:type="first" r:id="rId22"/>
+      <w:headerReference w:type="default" r:id="rId23"/>
+      <w:headerReference w:type="first" r:id="rId24"/>
+      <w:footerReference w:type="default" r:id="rId25"/>
+      <w:footerReference w:type="first" r:id="rId26"/>
       <w:pgSz w:w="11900" w:h="16840" w:orient="portrait"/>
       <w:pgMar w:top="1417" w:right="1417" w:bottom="1134" w:left="1417" w:header="708" w:footer="708"/>
       <w:pgNumType w:start="0"/>
@@ -24217,6 +25006,15 @@
       <w:lang w:val="de-DE"/>
     </w:rPr>
   </w:style>
+  <w:style w:type="character" w:styleId="Hyperlink.0">
+    <w:name w:val="Hyperlink.0"/>
+    <w:basedOn w:val="Hyperlink"/>
+    <w:next w:val="Hyperlink.0"/>
+    <w:rPr>
+      <w:color w:val="0563c1"/>
+      <w:u w:val="single" w:color="0563c1"/>
+    </w:rPr>
+  </w:style>
   <w:style w:type="paragraph" w:styleId="Normal (Web)">
     <w:name w:val="Normal (Web)"/>
     <w:next w:val="Normal (Web)"/>
@@ -24530,10 +25328,10 @@
   <w:style w:type="character" w:styleId="Ohne">
     <w:name w:val="Ohne"/>
   </w:style>
-  <w:style w:type="character" w:styleId="Hyperlink.0">
-    <w:name w:val="Hyperlink.0"/>
+  <w:style w:type="character" w:styleId="Hyperlink.1">
+    <w:name w:val="Hyperlink.1"/>
     <w:basedOn w:val="Ohne"/>
-    <w:next w:val="Hyperlink.0"/>
+    <w:next w:val="Hyperlink.1"/>
     <w:rPr>
       <w:rFonts w:ascii="Verdana" w:cs="Verdana" w:hAnsi="Verdana" w:eastAsia="Verdana"/>
       <w:color w:val="333333"/>
@@ -24619,18 +25417,9 @@
       </w:numPr>
     </w:pPr>
   </w:style>
-  <w:style w:type="character" w:styleId="Hyperlink.1">
-    <w:name w:val="Hyperlink.1"/>
-    <w:basedOn w:val="Hyperlink"/>
-    <w:next w:val="Hyperlink.1"/>
-    <w:rPr>
-      <w:color w:val="0563c1"/>
-      <w:u w:val="single" w:color="0563c1"/>
-    </w:rPr>
-  </w:style>
   <w:style w:type="character" w:styleId="Hyperlink.2">
     <w:name w:val="Hyperlink.2"/>
-    <w:basedOn w:val="Hyperlink.1"/>
+    <w:basedOn w:val="Hyperlink.0"/>
     <w:next w:val="Hyperlink.2"/>
     <w:rPr/>
   </w:style>

</xml_diff>